<commit_message>
Adelanto Gestión de Adquisiciones
</commit_message>
<xml_diff>
--- a/Gerencia del Proyecto/Gestión de las Adquisiciones del Proyecto/Gestión Adquisiciones.docx
+++ b/Gerencia del Proyecto/Gestión de las Adquisiciones del Proyecto/Gestión Adquisiciones.docx
@@ -79,7 +79,7 @@
           <w:sz w:val="16"/>
           <w:lang w:val="es-ES_tradnl"/>
         </w:rPr>
-        <w:t>24 de abril de 2018</w:t>
+        <w:t>24 de mayo de 2018</w:t>
       </w:r>
       <w:r>
         <w:rPr>
@@ -168,7 +168,7 @@
           </mc:Choice>
           <mc:Fallback>
             <w:pict>
-              <v:line w14:anchorId="624DEF7D" id="Conector recto 1" o:spid="_x0000_s1026" style="position:absolute;flip:y;z-index:251659264;visibility:visible;mso-wrap-style:square;mso-width-percent:0;mso-height-percent:0;mso-wrap-distance-left:9pt;mso-wrap-distance-top:0;mso-wrap-distance-right:9pt;mso-wrap-distance-bottom:0;mso-position-horizontal:absolute;mso-position-horizontal-relative:text;mso-position-vertical:absolute;mso-position-vertical-relative:text;mso-width-percent:0;mso-height-percent:0;mso-width-relative:margin;mso-height-relative:margin" from="1.05pt,24.2pt" to="442.9pt,26pt" o:gfxdata="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" strokecolor="#dfe3e5 [3214]" strokeweight="2pt">
+              <v:line w14:anchorId="624DEF7D" id="Conector recto 1" o:spid="_x0000_s1026" style="position:absolute;flip:y;z-index:251659264;visibility:visible;mso-wrap-style:square;mso-width-percent:0;mso-height-percent:0;mso-wrap-distance-left:9pt;mso-wrap-distance-top:0;mso-wrap-distance-right:9pt;mso-wrap-distance-bottom:0;mso-position-horizontal:absolute;mso-position-horizontal-relative:text;mso-position-vertical:absolute;mso-position-vertical-relative:text;mso-width-percent:0;mso-height-percent:0;mso-width-relative:margin;mso-height-relative:margin" from="1.05pt,24.2pt" to="442.9pt,26pt" o:gfxdata="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" strokecolor="#dfe3e5 [3214]" strokeweight="2pt">
                 <v:stroke miterlimit="4" joinstyle="miter"/>
               </v:line>
             </w:pict>
@@ -201,8 +201,6 @@
         </w:rPr>
         <w:t>n</w:t>
       </w:r>
-      <w:bookmarkStart w:id="0" w:name="_GoBack"/>
-      <w:bookmarkEnd w:id="0"/>
     </w:p>
     <w:p>
       <w:pPr>
@@ -242,14 +240,14 @@
           <w:lang w:val="es-ES_tradnl"/>
         </w:rPr>
       </w:pPr>
-      <w:bookmarkStart w:id="1" w:name="_Toc510597910"/>
+      <w:bookmarkStart w:id="0" w:name="_Toc510597910"/>
       <w:r>
         <w:rPr>
           <w:lang w:val="es-ES_tradnl"/>
         </w:rPr>
         <w:t>Versiones</w:t>
       </w:r>
-      <w:bookmarkEnd w:id="1"/>
+      <w:bookmarkEnd w:id="0"/>
     </w:p>
     <w:tbl>
       <w:tblPr>
@@ -463,7 +461,13 @@
         <w:rPr>
           <w:lang w:val="es-ES_tradnl"/>
         </w:rPr>
-        <w:t>Planificar las Compras y Adquisiciones</w:t>
+        <w:t>Planif</w:t>
+      </w:r>
+      <w:r>
+        <w:rPr>
+          <w:lang w:val="es-ES_tradnl"/>
+        </w:rPr>
+        <w:t>icar las Compras y Adquisiciones</w:t>
       </w:r>
     </w:p>
     <w:p>
@@ -733,6 +737,7 @@
     </w:p>
     <w:p>
       <w:pPr>
+        <w:pStyle w:val="Ttulo3"/>
         <w:rPr>
           <w:lang w:val="es-ES_tradnl"/>
         </w:rPr>
@@ -747,13 +752,7 @@
         <w:rPr>
           <w:lang w:val="es-ES_tradnl"/>
         </w:rPr>
-        <w:t>. Par</w:t>
-      </w:r>
-      <w:r>
-        <w:rPr>
-          <w:lang w:val="es-ES_tradnl"/>
-        </w:rPr>
-        <w:t>a los portátiles, la impresora, resmas de papel tamaño carta, esferos, agendas, tinta para la impresora.</w:t>
+        <w:t xml:space="preserve">. </w:t>
       </w:r>
     </w:p>
     <w:p>
@@ -762,17 +761,1279 @@
           <w:lang w:val="es-ES_tradnl"/>
         </w:rPr>
       </w:pPr>
+      <w:r>
+        <w:rPr>
+          <w:lang w:val="es-ES_tradnl"/>
+        </w:rPr>
+        <w:t>Se describe a continuación cada producto a comprar.</w:t>
+      </w:r>
+    </w:p>
+    <w:tbl>
+      <w:tblPr>
+        <w:tblStyle w:val="Tabladecuadrcula3-nfasis4"/>
+        <w:tblW w:w="0" w:type="auto"/>
+        <w:jc w:val="center"/>
+        <w:tblLook w:val="04A0" w:firstRow="1" w:lastRow="0" w:firstColumn="1" w:lastColumn="0" w:noHBand="0" w:noVBand="1"/>
+      </w:tblPr>
+      <w:tblGrid>
+        <w:gridCol w:w="1848"/>
+        <w:gridCol w:w="3402"/>
+      </w:tblGrid>
+      <w:tr>
+        <w:trPr>
+          <w:cnfStyle w:val="100000000000" w:firstRow="1" w:lastRow="0" w:firstColumn="0" w:lastColumn="0" w:oddVBand="0" w:evenVBand="0" w:oddHBand="0" w:evenHBand="0" w:firstRowFirstColumn="0" w:firstRowLastColumn="0" w:lastRowFirstColumn="0" w:lastRowLastColumn="0"/>
+          <w:jc w:val="center"/>
+        </w:trPr>
+        <w:tc>
+          <w:tcPr>
+            <w:cnfStyle w:val="001000000100" w:firstRow="0" w:lastRow="0" w:firstColumn="1" w:lastColumn="0" w:oddVBand="0" w:evenVBand="0" w:oddHBand="0" w:evenHBand="0" w:firstRowFirstColumn="1" w:firstRowLastColumn="0" w:lastRowFirstColumn="0" w:lastRowLastColumn="0"/>
+            <w:tcW w:w="5250" w:type="dxa"/>
+            <w:gridSpan w:val="2"/>
+          </w:tcPr>
+          <w:p>
+            <w:pPr>
+              <w:jc w:val="center"/>
+              <w:rPr>
+                <w:lang w:val="es-ES_tradnl"/>
+              </w:rPr>
+            </w:pPr>
+            <w:r>
+              <w:rPr>
+                <w:lang w:val="es-ES_tradnl"/>
+              </w:rPr>
+              <w:t>Computador</w:t>
+            </w:r>
+          </w:p>
+        </w:tc>
+      </w:tr>
+      <w:tr>
+        <w:trPr>
+          <w:cnfStyle w:val="000000100000" w:firstRow="0" w:lastRow="0" w:firstColumn="0" w:lastColumn="0" w:oddVBand="0" w:evenVBand="0" w:oddHBand="1" w:evenHBand="0" w:firstRowFirstColumn="0" w:firstRowLastColumn="0" w:lastRowFirstColumn="0" w:lastRowLastColumn="0"/>
+          <w:jc w:val="center"/>
+        </w:trPr>
+        <w:tc>
+          <w:tcPr>
+            <w:cnfStyle w:val="001000000000" w:firstRow="0" w:lastRow="0" w:firstColumn="1" w:lastColumn="0" w:oddVBand="0" w:evenVBand="0" w:oddHBand="0" w:evenHBand="0" w:firstRowFirstColumn="0" w:firstRowLastColumn="0" w:lastRowFirstColumn="0" w:lastRowLastColumn="0"/>
+            <w:tcW w:w="5250" w:type="dxa"/>
+            <w:gridSpan w:val="2"/>
+          </w:tcPr>
+          <w:p>
+            <w:pPr>
+              <w:jc w:val="center"/>
+              <w:rPr>
+                <w:lang w:val="es-ES_tradnl"/>
+              </w:rPr>
+            </w:pPr>
+            <w:r>
+              <w:rPr>
+                <w:noProof/>
+              </w:rPr>
+              <w:drawing>
+                <wp:inline distT="0" distB="0" distL="0" distR="0" wp14:anchorId="1B8A01A4" wp14:editId="186DA8B4">
+                  <wp:extent cx="2638425" cy="2028825"/>
+                  <wp:effectExtent l="0" t="0" r="9525" b="9525"/>
+                  <wp:docPr id="2" name="Imagen 2"/>
+                  <wp:cNvGraphicFramePr>
+                    <a:graphicFrameLocks xmlns:a="http://schemas.openxmlformats.org/drawingml/2006/main" noChangeAspect="1"/>
+                  </wp:cNvGraphicFramePr>
+                  <a:graphic xmlns:a="http://schemas.openxmlformats.org/drawingml/2006/main">
+                    <a:graphicData uri="http://schemas.openxmlformats.org/drawingml/2006/picture">
+                      <pic:pic xmlns:pic="http://schemas.openxmlformats.org/drawingml/2006/picture">
+                        <pic:nvPicPr>
+                          <pic:cNvPr id="1" name=""/>
+                          <pic:cNvPicPr/>
+                        </pic:nvPicPr>
+                        <pic:blipFill>
+                          <a:blip r:embed="rId8"/>
+                          <a:stretch>
+                            <a:fillRect/>
+                          </a:stretch>
+                        </pic:blipFill>
+                        <pic:spPr>
+                          <a:xfrm>
+                            <a:off x="0" y="0"/>
+                            <a:ext cx="2638425" cy="2028825"/>
+                          </a:xfrm>
+                          <a:prstGeom prst="rect">
+                            <a:avLst/>
+                          </a:prstGeom>
+                        </pic:spPr>
+                      </pic:pic>
+                    </a:graphicData>
+                  </a:graphic>
+                </wp:inline>
+              </w:drawing>
+            </w:r>
+          </w:p>
+        </w:tc>
+      </w:tr>
+      <w:tr>
+        <w:trPr>
+          <w:jc w:val="center"/>
+        </w:trPr>
+        <w:tc>
+          <w:tcPr>
+            <w:cnfStyle w:val="001000000000" w:firstRow="0" w:lastRow="0" w:firstColumn="1" w:lastColumn="0" w:oddVBand="0" w:evenVBand="0" w:oddHBand="0" w:evenHBand="0" w:firstRowFirstColumn="0" w:firstRowLastColumn="0" w:lastRowFirstColumn="0" w:lastRowLastColumn="0"/>
+            <w:tcW w:w="1848" w:type="dxa"/>
+          </w:tcPr>
+          <w:p>
+            <w:pPr>
+              <w:rPr>
+                <w:b/>
+                <w:lang w:val="es-ES_tradnl"/>
+              </w:rPr>
+            </w:pPr>
+            <w:r>
+              <w:rPr>
+                <w:b/>
+                <w:lang w:val="es-ES_tradnl"/>
+              </w:rPr>
+              <w:t xml:space="preserve">Cantidad </w:t>
+            </w:r>
+          </w:p>
+        </w:tc>
+        <w:tc>
+          <w:tcPr>
+            <w:tcW w:w="3402" w:type="dxa"/>
+          </w:tcPr>
+          <w:p>
+            <w:pPr>
+              <w:cnfStyle w:val="000000000000" w:firstRow="0" w:lastRow="0" w:firstColumn="0" w:lastColumn="0" w:oddVBand="0" w:evenVBand="0" w:oddHBand="0" w:evenHBand="0" w:firstRowFirstColumn="0" w:firstRowLastColumn="0" w:lastRowFirstColumn="0" w:lastRowLastColumn="0"/>
+              <w:rPr>
+                <w:lang w:val="es-ES_tradnl"/>
+              </w:rPr>
+            </w:pPr>
+            <w:r>
+              <w:rPr>
+                <w:lang w:val="es-ES_tradnl"/>
+              </w:rPr>
+              <w:t>4</w:t>
+            </w:r>
+          </w:p>
+        </w:tc>
+      </w:tr>
+      <w:tr>
+        <w:trPr>
+          <w:cnfStyle w:val="000000100000" w:firstRow="0" w:lastRow="0" w:firstColumn="0" w:lastColumn="0" w:oddVBand="0" w:evenVBand="0" w:oddHBand="1" w:evenHBand="0" w:firstRowFirstColumn="0" w:firstRowLastColumn="0" w:lastRowFirstColumn="0" w:lastRowLastColumn="0"/>
+          <w:jc w:val="center"/>
+        </w:trPr>
+        <w:tc>
+          <w:tcPr>
+            <w:cnfStyle w:val="001000000000" w:firstRow="0" w:lastRow="0" w:firstColumn="1" w:lastColumn="0" w:oddVBand="0" w:evenVBand="0" w:oddHBand="0" w:evenHBand="0" w:firstRowFirstColumn="0" w:firstRowLastColumn="0" w:lastRowFirstColumn="0" w:lastRowLastColumn="0"/>
+            <w:tcW w:w="1848" w:type="dxa"/>
+          </w:tcPr>
+          <w:p>
+            <w:pPr>
+              <w:rPr>
+                <w:b/>
+                <w:lang w:val="es-ES_tradnl"/>
+              </w:rPr>
+            </w:pPr>
+            <w:r>
+              <w:rPr>
+                <w:b/>
+                <w:lang w:val="es-ES_tradnl"/>
+              </w:rPr>
+              <w:t>Marca</w:t>
+            </w:r>
+          </w:p>
+        </w:tc>
+        <w:tc>
+          <w:tcPr>
+            <w:tcW w:w="3402" w:type="dxa"/>
+          </w:tcPr>
+          <w:p>
+            <w:pPr>
+              <w:cnfStyle w:val="000000100000" w:firstRow="0" w:lastRow="0" w:firstColumn="0" w:lastColumn="0" w:oddVBand="0" w:evenVBand="0" w:oddHBand="1" w:evenHBand="0" w:firstRowFirstColumn="0" w:firstRowLastColumn="0" w:lastRowFirstColumn="0" w:lastRowLastColumn="0"/>
+              <w:rPr>
+                <w:lang w:val="es-ES_tradnl"/>
+              </w:rPr>
+            </w:pPr>
+            <w:r>
+              <w:rPr>
+                <w:lang w:val="es-ES_tradnl"/>
+              </w:rPr>
+              <w:t>ASUS</w:t>
+            </w:r>
+          </w:p>
+        </w:tc>
+      </w:tr>
+      <w:tr>
+        <w:trPr>
+          <w:jc w:val="center"/>
+        </w:trPr>
+        <w:tc>
+          <w:tcPr>
+            <w:cnfStyle w:val="001000000000" w:firstRow="0" w:lastRow="0" w:firstColumn="1" w:lastColumn="0" w:oddVBand="0" w:evenVBand="0" w:oddHBand="0" w:evenHBand="0" w:firstRowFirstColumn="0" w:firstRowLastColumn="0" w:lastRowFirstColumn="0" w:lastRowLastColumn="0"/>
+            <w:tcW w:w="5250" w:type="dxa"/>
+            <w:gridSpan w:val="2"/>
+          </w:tcPr>
+          <w:p>
+            <w:pPr>
+              <w:jc w:val="center"/>
+              <w:rPr>
+                <w:b/>
+                <w:lang w:val="es-ES_tradnl"/>
+              </w:rPr>
+            </w:pPr>
+            <w:r>
+              <w:rPr>
+                <w:b/>
+                <w:lang w:val="es-ES_tradnl"/>
+              </w:rPr>
+              <w:t>Características</w:t>
+            </w:r>
+          </w:p>
+        </w:tc>
+      </w:tr>
+      <w:tr>
+        <w:trPr>
+          <w:cnfStyle w:val="000000100000" w:firstRow="0" w:lastRow="0" w:firstColumn="0" w:lastColumn="0" w:oddVBand="0" w:evenVBand="0" w:oddHBand="1" w:evenHBand="0" w:firstRowFirstColumn="0" w:firstRowLastColumn="0" w:lastRowFirstColumn="0" w:lastRowLastColumn="0"/>
+          <w:jc w:val="center"/>
+        </w:trPr>
+        <w:tc>
+          <w:tcPr>
+            <w:cnfStyle w:val="001000000000" w:firstRow="0" w:lastRow="0" w:firstColumn="1" w:lastColumn="0" w:oddVBand="0" w:evenVBand="0" w:oddHBand="0" w:evenHBand="0" w:firstRowFirstColumn="0" w:firstRowLastColumn="0" w:lastRowFirstColumn="0" w:lastRowLastColumn="0"/>
+            <w:tcW w:w="1848" w:type="dxa"/>
+          </w:tcPr>
+          <w:p>
+            <w:pPr>
+              <w:rPr>
+                <w:b/>
+                <w:lang w:val="es-ES_tradnl"/>
+              </w:rPr>
+            </w:pPr>
+            <w:r>
+              <w:rPr>
+                <w:b/>
+                <w:lang w:val="es-ES_tradnl"/>
+              </w:rPr>
+              <w:t>Procesador</w:t>
+            </w:r>
+          </w:p>
+        </w:tc>
+        <w:tc>
+          <w:tcPr>
+            <w:tcW w:w="3402" w:type="dxa"/>
+          </w:tcPr>
+          <w:p>
+            <w:pPr>
+              <w:cnfStyle w:val="000000100000" w:firstRow="0" w:lastRow="0" w:firstColumn="0" w:lastColumn="0" w:oddVBand="0" w:evenVBand="0" w:oddHBand="1" w:evenHBand="0" w:firstRowFirstColumn="0" w:firstRowLastColumn="0" w:lastRowFirstColumn="0" w:lastRowLastColumn="0"/>
+              <w:rPr>
+                <w:lang w:val="es-ES_tradnl"/>
+              </w:rPr>
+            </w:pPr>
+            <w:r>
+              <w:rPr>
+                <w:lang w:val="es-ES_tradnl"/>
+              </w:rPr>
+              <w:t>Intel Core i5-7200UProcesador. 2.5GHZ</w:t>
+            </w:r>
+          </w:p>
+        </w:tc>
+      </w:tr>
+      <w:tr>
+        <w:trPr>
+          <w:jc w:val="center"/>
+        </w:trPr>
+        <w:tc>
+          <w:tcPr>
+            <w:cnfStyle w:val="001000000000" w:firstRow="0" w:lastRow="0" w:firstColumn="1" w:lastColumn="0" w:oddVBand="0" w:evenVBand="0" w:oddHBand="0" w:evenHBand="0" w:firstRowFirstColumn="0" w:firstRowLastColumn="0" w:lastRowFirstColumn="0" w:lastRowLastColumn="0"/>
+            <w:tcW w:w="1848" w:type="dxa"/>
+          </w:tcPr>
+          <w:p>
+            <w:pPr>
+              <w:rPr>
+                <w:b/>
+                <w:lang w:val="es-ES_tradnl"/>
+              </w:rPr>
+            </w:pPr>
+            <w:r>
+              <w:rPr>
+                <w:b/>
+                <w:lang w:val="es-ES_tradnl"/>
+              </w:rPr>
+              <w:t>Sistema Operativo</w:t>
+            </w:r>
+          </w:p>
+        </w:tc>
+        <w:tc>
+          <w:tcPr>
+            <w:tcW w:w="3402" w:type="dxa"/>
+          </w:tcPr>
+          <w:p>
+            <w:pPr>
+              <w:cnfStyle w:val="000000000000" w:firstRow="0" w:lastRow="0" w:firstColumn="0" w:lastColumn="0" w:oddVBand="0" w:evenVBand="0" w:oddHBand="0" w:evenHBand="0" w:firstRowFirstColumn="0" w:firstRowLastColumn="0" w:lastRowFirstColumn="0" w:lastRowLastColumn="0"/>
+              <w:rPr>
+                <w:lang w:val="es-ES_tradnl"/>
+              </w:rPr>
+            </w:pPr>
+            <w:r>
+              <w:rPr>
+                <w:lang w:val="es-ES_tradnl"/>
+              </w:rPr>
+              <w:t>Windows 10 (64 bits)</w:t>
+            </w:r>
+          </w:p>
+        </w:tc>
+      </w:tr>
+      <w:tr>
+        <w:trPr>
+          <w:cnfStyle w:val="000000100000" w:firstRow="0" w:lastRow="0" w:firstColumn="0" w:lastColumn="0" w:oddVBand="0" w:evenVBand="0" w:oddHBand="1" w:evenHBand="0" w:firstRowFirstColumn="0" w:firstRowLastColumn="0" w:lastRowFirstColumn="0" w:lastRowLastColumn="0"/>
+          <w:jc w:val="center"/>
+        </w:trPr>
+        <w:tc>
+          <w:tcPr>
+            <w:cnfStyle w:val="001000000000" w:firstRow="0" w:lastRow="0" w:firstColumn="1" w:lastColumn="0" w:oddVBand="0" w:evenVBand="0" w:oddHBand="0" w:evenHBand="0" w:firstRowFirstColumn="0" w:firstRowLastColumn="0" w:lastRowFirstColumn="0" w:lastRowLastColumn="0"/>
+            <w:tcW w:w="1848" w:type="dxa"/>
+          </w:tcPr>
+          <w:p>
+            <w:pPr>
+              <w:rPr>
+                <w:b/>
+                <w:lang w:val="es-ES_tradnl"/>
+              </w:rPr>
+            </w:pPr>
+            <w:r>
+              <w:rPr>
+                <w:b/>
+                <w:lang w:val="es-ES_tradnl"/>
+              </w:rPr>
+              <w:t>Memoria RAM</w:t>
+            </w:r>
+          </w:p>
+        </w:tc>
+        <w:tc>
+          <w:tcPr>
+            <w:tcW w:w="3402" w:type="dxa"/>
+          </w:tcPr>
+          <w:p>
+            <w:pPr>
+              <w:cnfStyle w:val="000000100000" w:firstRow="0" w:lastRow="0" w:firstColumn="0" w:lastColumn="0" w:oddVBand="0" w:evenVBand="0" w:oddHBand="1" w:evenHBand="0" w:firstRowFirstColumn="0" w:firstRowLastColumn="0" w:lastRowFirstColumn="0" w:lastRowLastColumn="0"/>
+              <w:rPr>
+                <w:lang w:val="es-ES_tradnl"/>
+              </w:rPr>
+            </w:pPr>
+            <w:r>
+              <w:rPr>
+                <w:lang w:val="es-ES_tradnl"/>
+              </w:rPr>
+              <w:t>8GB</w:t>
+            </w:r>
+          </w:p>
+        </w:tc>
+      </w:tr>
+      <w:tr>
+        <w:trPr>
+          <w:jc w:val="center"/>
+        </w:trPr>
+        <w:tc>
+          <w:tcPr>
+            <w:cnfStyle w:val="001000000000" w:firstRow="0" w:lastRow="0" w:firstColumn="1" w:lastColumn="0" w:oddVBand="0" w:evenVBand="0" w:oddHBand="0" w:evenHBand="0" w:firstRowFirstColumn="0" w:firstRowLastColumn="0" w:lastRowFirstColumn="0" w:lastRowLastColumn="0"/>
+            <w:tcW w:w="1848" w:type="dxa"/>
+          </w:tcPr>
+          <w:p>
+            <w:pPr>
+              <w:rPr>
+                <w:b/>
+                <w:lang w:val="es-ES_tradnl"/>
+              </w:rPr>
+            </w:pPr>
+            <w:r>
+              <w:rPr>
+                <w:b/>
+                <w:lang w:val="es-ES_tradnl"/>
+              </w:rPr>
+              <w:t xml:space="preserve">Disco </w:t>
+            </w:r>
+          </w:p>
+        </w:tc>
+        <w:tc>
+          <w:tcPr>
+            <w:tcW w:w="3402" w:type="dxa"/>
+          </w:tcPr>
+          <w:p>
+            <w:pPr>
+              <w:cnfStyle w:val="000000000000" w:firstRow="0" w:lastRow="0" w:firstColumn="0" w:lastColumn="0" w:oddVBand="0" w:evenVBand="0" w:oddHBand="0" w:evenHBand="0" w:firstRowFirstColumn="0" w:firstRowLastColumn="0" w:lastRowFirstColumn="0" w:lastRowLastColumn="0"/>
+              <w:rPr>
+                <w:lang w:val="es-ES_tradnl"/>
+              </w:rPr>
+            </w:pPr>
+            <w:r>
+              <w:rPr>
+                <w:lang w:val="es-ES_tradnl"/>
+              </w:rPr>
+              <w:t>1TB</w:t>
+            </w:r>
+          </w:p>
+        </w:tc>
+      </w:tr>
+      <w:tr>
+        <w:trPr>
+          <w:cnfStyle w:val="000000100000" w:firstRow="0" w:lastRow="0" w:firstColumn="0" w:lastColumn="0" w:oddVBand="0" w:evenVBand="0" w:oddHBand="1" w:evenHBand="0" w:firstRowFirstColumn="0" w:firstRowLastColumn="0" w:lastRowFirstColumn="0" w:lastRowLastColumn="0"/>
+          <w:jc w:val="center"/>
+        </w:trPr>
+        <w:tc>
+          <w:tcPr>
+            <w:cnfStyle w:val="001000000000" w:firstRow="0" w:lastRow="0" w:firstColumn="1" w:lastColumn="0" w:oddVBand="0" w:evenVBand="0" w:oddHBand="0" w:evenHBand="0" w:firstRowFirstColumn="0" w:firstRowLastColumn="0" w:lastRowFirstColumn="0" w:lastRowLastColumn="0"/>
+            <w:tcW w:w="1848" w:type="dxa"/>
+          </w:tcPr>
+          <w:p>
+            <w:pPr>
+              <w:rPr>
+                <w:b/>
+                <w:lang w:val="es-ES_tradnl"/>
+              </w:rPr>
+            </w:pPr>
+            <w:r>
+              <w:rPr>
+                <w:b/>
+                <w:lang w:val="es-ES_tradnl"/>
+              </w:rPr>
+              <w:t>Pantalla</w:t>
+            </w:r>
+          </w:p>
+        </w:tc>
+        <w:tc>
+          <w:tcPr>
+            <w:tcW w:w="3402" w:type="dxa"/>
+          </w:tcPr>
+          <w:p>
+            <w:pPr>
+              <w:cnfStyle w:val="000000100000" w:firstRow="0" w:lastRow="0" w:firstColumn="0" w:lastColumn="0" w:oddVBand="0" w:evenVBand="0" w:oddHBand="1" w:evenHBand="0" w:firstRowFirstColumn="0" w:firstRowLastColumn="0" w:lastRowFirstColumn="0" w:lastRowLastColumn="0"/>
+              <w:rPr>
+                <w:lang w:val="es-ES_tradnl"/>
+              </w:rPr>
+            </w:pPr>
+            <w:r>
+              <w:rPr>
+                <w:lang w:val="es-ES_tradnl"/>
+              </w:rPr>
+              <w:t>14.0” HD 1366x768</w:t>
+            </w:r>
+          </w:p>
+        </w:tc>
+      </w:tr>
+      <w:tr>
+        <w:trPr>
+          <w:jc w:val="center"/>
+        </w:trPr>
+        <w:tc>
+          <w:tcPr>
+            <w:cnfStyle w:val="001000000000" w:firstRow="0" w:lastRow="0" w:firstColumn="1" w:lastColumn="0" w:oddVBand="0" w:evenVBand="0" w:oddHBand="0" w:evenHBand="0" w:firstRowFirstColumn="0" w:firstRowLastColumn="0" w:lastRowFirstColumn="0" w:lastRowLastColumn="0"/>
+            <w:tcW w:w="5250" w:type="dxa"/>
+            <w:gridSpan w:val="2"/>
+          </w:tcPr>
+          <w:p>
+            <w:pPr>
+              <w:jc w:val="center"/>
+              <w:rPr>
+                <w:b/>
+                <w:lang w:val="es-ES_tradnl"/>
+              </w:rPr>
+            </w:pPr>
+            <w:r>
+              <w:rPr>
+                <w:b/>
+                <w:lang w:val="es-ES_tradnl"/>
+              </w:rPr>
+              <w:t>Precios</w:t>
+            </w:r>
+          </w:p>
+        </w:tc>
+      </w:tr>
+      <w:tr>
+        <w:trPr>
+          <w:cnfStyle w:val="000000100000" w:firstRow="0" w:lastRow="0" w:firstColumn="0" w:lastColumn="0" w:oddVBand="0" w:evenVBand="0" w:oddHBand="1" w:evenHBand="0" w:firstRowFirstColumn="0" w:firstRowLastColumn="0" w:lastRowFirstColumn="0" w:lastRowLastColumn="0"/>
+          <w:jc w:val="center"/>
+        </w:trPr>
+        <w:tc>
+          <w:tcPr>
+            <w:cnfStyle w:val="001000000000" w:firstRow="0" w:lastRow="0" w:firstColumn="1" w:lastColumn="0" w:oddVBand="0" w:evenVBand="0" w:oddHBand="0" w:evenHBand="0" w:firstRowFirstColumn="0" w:firstRowLastColumn="0" w:lastRowFirstColumn="0" w:lastRowLastColumn="0"/>
+            <w:tcW w:w="1848" w:type="dxa"/>
+          </w:tcPr>
+          <w:p>
+            <w:pPr>
+              <w:rPr>
+                <w:b/>
+                <w:lang w:val="es-ES_tradnl"/>
+              </w:rPr>
+            </w:pPr>
+            <w:r>
+              <w:rPr>
+                <w:b/>
+                <w:lang w:val="es-ES_tradnl"/>
+              </w:rPr>
+              <w:t>Precio Unitario</w:t>
+            </w:r>
+          </w:p>
+        </w:tc>
+        <w:tc>
+          <w:tcPr>
+            <w:tcW w:w="3402" w:type="dxa"/>
+          </w:tcPr>
+          <w:p>
+            <w:pPr>
+              <w:cnfStyle w:val="000000100000" w:firstRow="0" w:lastRow="0" w:firstColumn="0" w:lastColumn="0" w:oddVBand="0" w:evenVBand="0" w:oddHBand="1" w:evenHBand="0" w:firstRowFirstColumn="0" w:firstRowLastColumn="0" w:lastRowFirstColumn="0" w:lastRowLastColumn="0"/>
+              <w:rPr>
+                <w:lang w:val="es-ES_tradnl"/>
+              </w:rPr>
+            </w:pPr>
+            <w:r>
+              <w:rPr>
+                <w:lang w:val="es-ES_tradnl"/>
+              </w:rPr>
+              <w:t>$1.499.000</w:t>
+            </w:r>
+          </w:p>
+        </w:tc>
+      </w:tr>
+      <w:tr>
+        <w:trPr>
+          <w:jc w:val="center"/>
+        </w:trPr>
+        <w:tc>
+          <w:tcPr>
+            <w:cnfStyle w:val="001000000000" w:firstRow="0" w:lastRow="0" w:firstColumn="1" w:lastColumn="0" w:oddVBand="0" w:evenVBand="0" w:oddHBand="0" w:evenHBand="0" w:firstRowFirstColumn="0" w:firstRowLastColumn="0" w:lastRowFirstColumn="0" w:lastRowLastColumn="0"/>
+            <w:tcW w:w="1848" w:type="dxa"/>
+          </w:tcPr>
+          <w:p>
+            <w:pPr>
+              <w:rPr>
+                <w:b/>
+                <w:lang w:val="es-ES_tradnl"/>
+              </w:rPr>
+            </w:pPr>
+            <w:r>
+              <w:rPr>
+                <w:b/>
+                <w:lang w:val="es-ES_tradnl"/>
+              </w:rPr>
+              <w:t>Precio Total</w:t>
+            </w:r>
+          </w:p>
+        </w:tc>
+        <w:tc>
+          <w:tcPr>
+            <w:tcW w:w="3402" w:type="dxa"/>
+          </w:tcPr>
+          <w:p>
+            <w:pPr>
+              <w:cnfStyle w:val="000000000000" w:firstRow="0" w:lastRow="0" w:firstColumn="0" w:lastColumn="0" w:oddVBand="0" w:evenVBand="0" w:oddHBand="0" w:evenHBand="0" w:firstRowFirstColumn="0" w:firstRowLastColumn="0" w:lastRowFirstColumn="0" w:lastRowLastColumn="0"/>
+              <w:rPr>
+                <w:lang w:val="es-ES_tradnl"/>
+              </w:rPr>
+            </w:pPr>
+            <w:r>
+              <w:rPr>
+                <w:lang w:val="es-ES_tradnl"/>
+              </w:rPr>
+              <w:t>$5.996.000</w:t>
+            </w:r>
+          </w:p>
+        </w:tc>
+      </w:tr>
+    </w:tbl>
+    <w:p>
+      <w:pPr>
+        <w:rPr>
+          <w:lang w:val="es-ES_tradnl"/>
+        </w:rPr>
+      </w:pPr>
+    </w:p>
+    <w:tbl>
+      <w:tblPr>
+        <w:tblStyle w:val="Tabladecuadrcula3-nfasis4"/>
+        <w:tblW w:w="0" w:type="auto"/>
+        <w:jc w:val="center"/>
+        <w:tblLook w:val="04A0" w:firstRow="1" w:lastRow="0" w:firstColumn="1" w:lastColumn="0" w:noHBand="0" w:noVBand="1"/>
+      </w:tblPr>
+      <w:tblGrid>
+        <w:gridCol w:w="1848"/>
+        <w:gridCol w:w="3402"/>
+      </w:tblGrid>
+      <w:tr>
+        <w:trPr>
+          <w:cnfStyle w:val="100000000000" w:firstRow="1" w:lastRow="0" w:firstColumn="0" w:lastColumn="0" w:oddVBand="0" w:evenVBand="0" w:oddHBand="0" w:evenHBand="0" w:firstRowFirstColumn="0" w:firstRowLastColumn="0" w:lastRowFirstColumn="0" w:lastRowLastColumn="0"/>
+          <w:jc w:val="center"/>
+        </w:trPr>
+        <w:tc>
+          <w:tcPr>
+            <w:cnfStyle w:val="001000000100" w:firstRow="0" w:lastRow="0" w:firstColumn="1" w:lastColumn="0" w:oddVBand="0" w:evenVBand="0" w:oddHBand="0" w:evenHBand="0" w:firstRowFirstColumn="1" w:firstRowLastColumn="0" w:lastRowFirstColumn="0" w:lastRowLastColumn="0"/>
+            <w:tcW w:w="5250" w:type="dxa"/>
+            <w:gridSpan w:val="2"/>
+          </w:tcPr>
+          <w:p>
+            <w:pPr>
+              <w:jc w:val="center"/>
+              <w:rPr>
+                <w:lang w:val="es-ES_tradnl"/>
+              </w:rPr>
+            </w:pPr>
+            <w:r>
+              <w:rPr>
+                <w:lang w:val="es-ES_tradnl"/>
+              </w:rPr>
+              <w:lastRenderedPageBreak/>
+              <w:t>Impresora Multifuncional</w:t>
+            </w:r>
+          </w:p>
+        </w:tc>
+      </w:tr>
+      <w:tr>
+        <w:trPr>
+          <w:cnfStyle w:val="000000100000" w:firstRow="0" w:lastRow="0" w:firstColumn="0" w:lastColumn="0" w:oddVBand="0" w:evenVBand="0" w:oddHBand="1" w:evenHBand="0" w:firstRowFirstColumn="0" w:firstRowLastColumn="0" w:lastRowFirstColumn="0" w:lastRowLastColumn="0"/>
+          <w:jc w:val="center"/>
+        </w:trPr>
+        <w:tc>
+          <w:tcPr>
+            <w:cnfStyle w:val="001000000000" w:firstRow="0" w:lastRow="0" w:firstColumn="1" w:lastColumn="0" w:oddVBand="0" w:evenVBand="0" w:oddHBand="0" w:evenHBand="0" w:firstRowFirstColumn="0" w:firstRowLastColumn="0" w:lastRowFirstColumn="0" w:lastRowLastColumn="0"/>
+            <w:tcW w:w="5250" w:type="dxa"/>
+            <w:gridSpan w:val="2"/>
+          </w:tcPr>
+          <w:p>
+            <w:pPr>
+              <w:jc w:val="center"/>
+              <w:rPr>
+                <w:lang w:val="es-ES_tradnl"/>
+              </w:rPr>
+            </w:pPr>
+            <w:r>
+              <w:rPr>
+                <w:noProof/>
+              </w:rPr>
+              <w:drawing>
+                <wp:inline distT="0" distB="0" distL="0" distR="0" wp14:anchorId="12E379B2" wp14:editId="7482F7CC">
+                  <wp:extent cx="2647950" cy="1362075"/>
+                  <wp:effectExtent l="0" t="0" r="0" b="9525"/>
+                  <wp:docPr id="4" name="Imagen 4"/>
+                  <wp:cNvGraphicFramePr>
+                    <a:graphicFrameLocks xmlns:a="http://schemas.openxmlformats.org/drawingml/2006/main" noChangeAspect="1"/>
+                  </wp:cNvGraphicFramePr>
+                  <a:graphic xmlns:a="http://schemas.openxmlformats.org/drawingml/2006/main">
+                    <a:graphicData uri="http://schemas.openxmlformats.org/drawingml/2006/picture">
+                      <pic:pic xmlns:pic="http://schemas.openxmlformats.org/drawingml/2006/picture">
+                        <pic:nvPicPr>
+                          <pic:cNvPr id="1" name=""/>
+                          <pic:cNvPicPr/>
+                        </pic:nvPicPr>
+                        <pic:blipFill>
+                          <a:blip r:embed="rId9"/>
+                          <a:stretch>
+                            <a:fillRect/>
+                          </a:stretch>
+                        </pic:blipFill>
+                        <pic:spPr>
+                          <a:xfrm>
+                            <a:off x="0" y="0"/>
+                            <a:ext cx="2647950" cy="1362075"/>
+                          </a:xfrm>
+                          <a:prstGeom prst="rect">
+                            <a:avLst/>
+                          </a:prstGeom>
+                        </pic:spPr>
+                      </pic:pic>
+                    </a:graphicData>
+                  </a:graphic>
+                </wp:inline>
+              </w:drawing>
+            </w:r>
+          </w:p>
+        </w:tc>
+      </w:tr>
+      <w:tr>
+        <w:trPr>
+          <w:jc w:val="center"/>
+        </w:trPr>
+        <w:tc>
+          <w:tcPr>
+            <w:cnfStyle w:val="001000000000" w:firstRow="0" w:lastRow="0" w:firstColumn="1" w:lastColumn="0" w:oddVBand="0" w:evenVBand="0" w:oddHBand="0" w:evenHBand="0" w:firstRowFirstColumn="0" w:firstRowLastColumn="0" w:lastRowFirstColumn="0" w:lastRowLastColumn="0"/>
+            <w:tcW w:w="1848" w:type="dxa"/>
+          </w:tcPr>
+          <w:p>
+            <w:pPr>
+              <w:rPr>
+                <w:b/>
+                <w:lang w:val="es-ES_tradnl"/>
+              </w:rPr>
+            </w:pPr>
+            <w:r>
+              <w:rPr>
+                <w:b/>
+                <w:lang w:val="es-ES_tradnl"/>
+              </w:rPr>
+              <w:t xml:space="preserve">Cantidad </w:t>
+            </w:r>
+          </w:p>
+        </w:tc>
+        <w:tc>
+          <w:tcPr>
+            <w:tcW w:w="3402" w:type="dxa"/>
+          </w:tcPr>
+          <w:p>
+            <w:pPr>
+              <w:cnfStyle w:val="000000000000" w:firstRow="0" w:lastRow="0" w:firstColumn="0" w:lastColumn="0" w:oddVBand="0" w:evenVBand="0" w:oddHBand="0" w:evenHBand="0" w:firstRowFirstColumn="0" w:firstRowLastColumn="0" w:lastRowFirstColumn="0" w:lastRowLastColumn="0"/>
+              <w:rPr>
+                <w:lang w:val="es-ES_tradnl"/>
+              </w:rPr>
+            </w:pPr>
+            <w:r>
+              <w:rPr>
+                <w:lang w:val="es-ES_tradnl"/>
+              </w:rPr>
+              <w:t>1</w:t>
+            </w:r>
+          </w:p>
+        </w:tc>
+      </w:tr>
+      <w:tr>
+        <w:trPr>
+          <w:cnfStyle w:val="000000100000" w:firstRow="0" w:lastRow="0" w:firstColumn="0" w:lastColumn="0" w:oddVBand="0" w:evenVBand="0" w:oddHBand="1" w:evenHBand="0" w:firstRowFirstColumn="0" w:firstRowLastColumn="0" w:lastRowFirstColumn="0" w:lastRowLastColumn="0"/>
+          <w:jc w:val="center"/>
+        </w:trPr>
+        <w:tc>
+          <w:tcPr>
+            <w:cnfStyle w:val="001000000000" w:firstRow="0" w:lastRow="0" w:firstColumn="1" w:lastColumn="0" w:oddVBand="0" w:evenVBand="0" w:oddHBand="0" w:evenHBand="0" w:firstRowFirstColumn="0" w:firstRowLastColumn="0" w:lastRowFirstColumn="0" w:lastRowLastColumn="0"/>
+            <w:tcW w:w="1848" w:type="dxa"/>
+          </w:tcPr>
+          <w:p>
+            <w:pPr>
+              <w:rPr>
+                <w:b/>
+                <w:lang w:val="es-ES_tradnl"/>
+              </w:rPr>
+            </w:pPr>
+            <w:r>
+              <w:rPr>
+                <w:b/>
+                <w:lang w:val="es-ES_tradnl"/>
+              </w:rPr>
+              <w:t>Marca</w:t>
+            </w:r>
+          </w:p>
+        </w:tc>
+        <w:tc>
+          <w:tcPr>
+            <w:tcW w:w="3402" w:type="dxa"/>
+          </w:tcPr>
+          <w:p>
+            <w:pPr>
+              <w:cnfStyle w:val="000000100000" w:firstRow="0" w:lastRow="0" w:firstColumn="0" w:lastColumn="0" w:oddVBand="0" w:evenVBand="0" w:oddHBand="1" w:evenHBand="0" w:firstRowFirstColumn="0" w:firstRowLastColumn="0" w:lastRowFirstColumn="0" w:lastRowLastColumn="0"/>
+              <w:rPr>
+                <w:lang w:val="es-ES_tradnl"/>
+              </w:rPr>
+            </w:pPr>
+            <w:r>
+              <w:rPr>
+                <w:lang w:val="es-ES_tradnl"/>
+              </w:rPr>
+              <w:t>HP 2135LA</w:t>
+            </w:r>
+          </w:p>
+        </w:tc>
+      </w:tr>
+      <w:tr>
+        <w:trPr>
+          <w:jc w:val="center"/>
+        </w:trPr>
+        <w:tc>
+          <w:tcPr>
+            <w:cnfStyle w:val="001000000000" w:firstRow="0" w:lastRow="0" w:firstColumn="1" w:lastColumn="0" w:oddVBand="0" w:evenVBand="0" w:oddHBand="0" w:evenHBand="0" w:firstRowFirstColumn="0" w:firstRowLastColumn="0" w:lastRowFirstColumn="0" w:lastRowLastColumn="0"/>
+            <w:tcW w:w="5250" w:type="dxa"/>
+            <w:gridSpan w:val="2"/>
+          </w:tcPr>
+          <w:p>
+            <w:pPr>
+              <w:jc w:val="center"/>
+              <w:rPr>
+                <w:b/>
+                <w:lang w:val="es-ES_tradnl"/>
+              </w:rPr>
+            </w:pPr>
+            <w:r>
+              <w:rPr>
+                <w:b/>
+                <w:lang w:val="es-ES_tradnl"/>
+              </w:rPr>
+              <w:t>Características</w:t>
+            </w:r>
+          </w:p>
+        </w:tc>
+      </w:tr>
+      <w:tr>
+        <w:trPr>
+          <w:cnfStyle w:val="000000100000" w:firstRow="0" w:lastRow="0" w:firstColumn="0" w:lastColumn="0" w:oddVBand="0" w:evenVBand="0" w:oddHBand="1" w:evenHBand="0" w:firstRowFirstColumn="0" w:firstRowLastColumn="0" w:lastRowFirstColumn="0" w:lastRowLastColumn="0"/>
+          <w:jc w:val="center"/>
+        </w:trPr>
+        <w:tc>
+          <w:tcPr>
+            <w:cnfStyle w:val="001000000000" w:firstRow="0" w:lastRow="0" w:firstColumn="1" w:lastColumn="0" w:oddVBand="0" w:evenVBand="0" w:oddHBand="0" w:evenHBand="0" w:firstRowFirstColumn="0" w:firstRowLastColumn="0" w:lastRowFirstColumn="0" w:lastRowLastColumn="0"/>
+            <w:tcW w:w="1848" w:type="dxa"/>
+          </w:tcPr>
+          <w:p>
+            <w:pPr>
+              <w:rPr>
+                <w:b/>
+                <w:lang w:val="es-ES_tradnl"/>
+              </w:rPr>
+            </w:pPr>
+            <w:r>
+              <w:rPr>
+                <w:b/>
+                <w:lang w:val="es-ES_tradnl"/>
+              </w:rPr>
+              <w:t>Funciones</w:t>
+            </w:r>
+          </w:p>
+        </w:tc>
+        <w:tc>
+          <w:tcPr>
+            <w:tcW w:w="3402" w:type="dxa"/>
+          </w:tcPr>
+          <w:p>
+            <w:pPr>
+              <w:cnfStyle w:val="000000100000" w:firstRow="0" w:lastRow="0" w:firstColumn="0" w:lastColumn="0" w:oddVBand="0" w:evenVBand="0" w:oddHBand="1" w:evenHBand="0" w:firstRowFirstColumn="0" w:firstRowLastColumn="0" w:lastRowFirstColumn="0" w:lastRowLastColumn="0"/>
+              <w:rPr>
+                <w:lang w:val="es-ES_tradnl"/>
+              </w:rPr>
+            </w:pPr>
+            <w:r>
+              <w:rPr>
+                <w:lang w:val="es-ES_tradnl"/>
+              </w:rPr>
+              <w:t>Imprime – Copia - Escanea</w:t>
+            </w:r>
+          </w:p>
+        </w:tc>
+      </w:tr>
+      <w:tr>
+        <w:trPr>
+          <w:jc w:val="center"/>
+        </w:trPr>
+        <w:tc>
+          <w:tcPr>
+            <w:cnfStyle w:val="001000000000" w:firstRow="0" w:lastRow="0" w:firstColumn="1" w:lastColumn="0" w:oddVBand="0" w:evenVBand="0" w:oddHBand="0" w:evenHBand="0" w:firstRowFirstColumn="0" w:firstRowLastColumn="0" w:lastRowFirstColumn="0" w:lastRowLastColumn="0"/>
+            <w:tcW w:w="1848" w:type="dxa"/>
+            <w:vMerge w:val="restart"/>
+          </w:tcPr>
+          <w:p>
+            <w:pPr>
+              <w:rPr>
+                <w:b/>
+                <w:lang w:val="es-ES_tradnl"/>
+              </w:rPr>
+            </w:pPr>
+            <w:r>
+              <w:rPr>
+                <w:b/>
+                <w:lang w:val="es-ES_tradnl"/>
+              </w:rPr>
+              <w:t>Velocidad de Impresión - Copia</w:t>
+            </w:r>
+          </w:p>
+        </w:tc>
+        <w:tc>
+          <w:tcPr>
+            <w:tcW w:w="3402" w:type="dxa"/>
+          </w:tcPr>
+          <w:p>
+            <w:pPr>
+              <w:cnfStyle w:val="000000000000" w:firstRow="0" w:lastRow="0" w:firstColumn="0" w:lastColumn="0" w:oddVBand="0" w:evenVBand="0" w:oddHBand="0" w:evenHBand="0" w:firstRowFirstColumn="0" w:firstRowLastColumn="0" w:lastRowFirstColumn="0" w:lastRowLastColumn="0"/>
+              <w:rPr>
+                <w:lang w:val="es-ES_tradnl"/>
+              </w:rPr>
+            </w:pPr>
+            <w:r>
+              <w:rPr>
+                <w:lang w:val="es-ES_tradnl"/>
+              </w:rPr>
+              <w:t>Negro: 20 ppm</w:t>
+            </w:r>
+          </w:p>
+        </w:tc>
+      </w:tr>
+      <w:tr>
+        <w:trPr>
+          <w:cnfStyle w:val="000000100000" w:firstRow="0" w:lastRow="0" w:firstColumn="0" w:lastColumn="0" w:oddVBand="0" w:evenVBand="0" w:oddHBand="1" w:evenHBand="0" w:firstRowFirstColumn="0" w:firstRowLastColumn="0" w:lastRowFirstColumn="0" w:lastRowLastColumn="0"/>
+          <w:jc w:val="center"/>
+        </w:trPr>
+        <w:tc>
+          <w:tcPr>
+            <w:cnfStyle w:val="001000000000" w:firstRow="0" w:lastRow="0" w:firstColumn="1" w:lastColumn="0" w:oddVBand="0" w:evenVBand="0" w:oddHBand="0" w:evenHBand="0" w:firstRowFirstColumn="0" w:firstRowLastColumn="0" w:lastRowFirstColumn="0" w:lastRowLastColumn="0"/>
+            <w:tcW w:w="1848" w:type="dxa"/>
+            <w:vMerge/>
+          </w:tcPr>
+          <w:p>
+            <w:pPr>
+              <w:rPr>
+                <w:b/>
+                <w:lang w:val="es-ES_tradnl"/>
+              </w:rPr>
+            </w:pPr>
+          </w:p>
+        </w:tc>
+        <w:tc>
+          <w:tcPr>
+            <w:tcW w:w="3402" w:type="dxa"/>
+          </w:tcPr>
+          <w:p>
+            <w:pPr>
+              <w:cnfStyle w:val="000000100000" w:firstRow="0" w:lastRow="0" w:firstColumn="0" w:lastColumn="0" w:oddVBand="0" w:evenVBand="0" w:oddHBand="1" w:evenHBand="0" w:firstRowFirstColumn="0" w:firstRowLastColumn="0" w:lastRowFirstColumn="0" w:lastRowLastColumn="0"/>
+              <w:rPr>
+                <w:lang w:val="es-ES_tradnl"/>
+              </w:rPr>
+            </w:pPr>
+            <w:r>
+              <w:rPr>
+                <w:lang w:val="es-ES_tradnl"/>
+              </w:rPr>
+              <w:t>Color: 16 ppm</w:t>
+            </w:r>
+          </w:p>
+        </w:tc>
+      </w:tr>
+      <w:tr>
+        <w:trPr>
+          <w:jc w:val="center"/>
+        </w:trPr>
+        <w:tc>
+          <w:tcPr>
+            <w:cnfStyle w:val="001000000000" w:firstRow="0" w:lastRow="0" w:firstColumn="1" w:lastColumn="0" w:oddVBand="0" w:evenVBand="0" w:oddHBand="0" w:evenHBand="0" w:firstRowFirstColumn="0" w:firstRowLastColumn="0" w:lastRowFirstColumn="0" w:lastRowLastColumn="0"/>
+            <w:tcW w:w="1848" w:type="dxa"/>
+          </w:tcPr>
+          <w:p>
+            <w:pPr>
+              <w:rPr>
+                <w:b/>
+                <w:lang w:val="es-ES_tradnl"/>
+              </w:rPr>
+            </w:pPr>
+            <w:r>
+              <w:rPr>
+                <w:b/>
+                <w:lang w:val="es-ES_tradnl"/>
+              </w:rPr>
+              <w:t>Resolución impresión</w:t>
+            </w:r>
+          </w:p>
+        </w:tc>
+        <w:tc>
+          <w:tcPr>
+            <w:tcW w:w="3402" w:type="dxa"/>
+          </w:tcPr>
+          <w:p>
+            <w:pPr>
+              <w:cnfStyle w:val="000000000000" w:firstRow="0" w:lastRow="0" w:firstColumn="0" w:lastColumn="0" w:oddVBand="0" w:evenVBand="0" w:oddHBand="0" w:evenHBand="0" w:firstRowFirstColumn="0" w:firstRowLastColumn="0" w:lastRowFirstColumn="0" w:lastRowLastColumn="0"/>
+              <w:rPr>
+                <w:lang w:val="es-ES_tradnl"/>
+              </w:rPr>
+            </w:pPr>
+            <w:r>
+              <w:rPr>
+                <w:lang w:val="es-ES_tradnl"/>
+              </w:rPr>
+              <w:t>1200 x 1200 ppp</w:t>
+            </w:r>
+          </w:p>
+        </w:tc>
+      </w:tr>
+      <w:tr>
+        <w:trPr>
+          <w:cnfStyle w:val="000000100000" w:firstRow="0" w:lastRow="0" w:firstColumn="0" w:lastColumn="0" w:oddVBand="0" w:evenVBand="0" w:oddHBand="1" w:evenHBand="0" w:firstRowFirstColumn="0" w:firstRowLastColumn="0" w:lastRowFirstColumn="0" w:lastRowLastColumn="0"/>
+          <w:jc w:val="center"/>
+        </w:trPr>
+        <w:tc>
+          <w:tcPr>
+            <w:cnfStyle w:val="001000000000" w:firstRow="0" w:lastRow="0" w:firstColumn="1" w:lastColumn="0" w:oddVBand="0" w:evenVBand="0" w:oddHBand="0" w:evenHBand="0" w:firstRowFirstColumn="0" w:firstRowLastColumn="0" w:lastRowFirstColumn="0" w:lastRowLastColumn="0"/>
+            <w:tcW w:w="1848" w:type="dxa"/>
+          </w:tcPr>
+          <w:p>
+            <w:pPr>
+              <w:rPr>
+                <w:b/>
+                <w:lang w:val="es-ES_tradnl"/>
+              </w:rPr>
+            </w:pPr>
+            <w:r>
+              <w:rPr>
+                <w:b/>
+                <w:lang w:val="es-ES_tradnl"/>
+              </w:rPr>
+              <w:t>Resolución escáner</w:t>
+            </w:r>
+            <w:r>
+              <w:rPr>
+                <w:b/>
+                <w:lang w:val="es-ES_tradnl"/>
+              </w:rPr>
+              <w:t xml:space="preserve"> </w:t>
+            </w:r>
+          </w:p>
+        </w:tc>
+        <w:tc>
+          <w:tcPr>
+            <w:tcW w:w="3402" w:type="dxa"/>
+          </w:tcPr>
+          <w:p>
+            <w:pPr>
+              <w:cnfStyle w:val="000000100000" w:firstRow="0" w:lastRow="0" w:firstColumn="0" w:lastColumn="0" w:oddVBand="0" w:evenVBand="0" w:oddHBand="1" w:evenHBand="0" w:firstRowFirstColumn="0" w:firstRowLastColumn="0" w:lastRowFirstColumn="0" w:lastRowLastColumn="0"/>
+              <w:rPr>
+                <w:lang w:val="es-ES_tradnl"/>
+              </w:rPr>
+            </w:pPr>
+            <w:r>
+              <w:rPr>
+                <w:lang w:val="es-ES_tradnl"/>
+              </w:rPr>
+              <w:t>1200 x 1200 ppp</w:t>
+            </w:r>
+          </w:p>
+        </w:tc>
+      </w:tr>
+      <w:tr>
+        <w:trPr>
+          <w:jc w:val="center"/>
+        </w:trPr>
+        <w:tc>
+          <w:tcPr>
+            <w:cnfStyle w:val="001000000000" w:firstRow="0" w:lastRow="0" w:firstColumn="1" w:lastColumn="0" w:oddVBand="0" w:evenVBand="0" w:oddHBand="0" w:evenHBand="0" w:firstRowFirstColumn="0" w:firstRowLastColumn="0" w:lastRowFirstColumn="0" w:lastRowLastColumn="0"/>
+            <w:tcW w:w="1848" w:type="dxa"/>
+          </w:tcPr>
+          <w:p>
+            <w:pPr>
+              <w:rPr>
+                <w:b/>
+                <w:lang w:val="es-ES_tradnl"/>
+              </w:rPr>
+            </w:pPr>
+            <w:r>
+              <w:rPr>
+                <w:b/>
+                <w:lang w:val="es-ES_tradnl"/>
+              </w:rPr>
+              <w:t>Conectividad</w:t>
+            </w:r>
+          </w:p>
+        </w:tc>
+        <w:tc>
+          <w:tcPr>
+            <w:tcW w:w="3402" w:type="dxa"/>
+          </w:tcPr>
+          <w:p>
+            <w:pPr>
+              <w:cnfStyle w:val="000000000000" w:firstRow="0" w:lastRow="0" w:firstColumn="0" w:lastColumn="0" w:oddVBand="0" w:evenVBand="0" w:oddHBand="0" w:evenHBand="0" w:firstRowFirstColumn="0" w:firstRowLastColumn="0" w:lastRowFirstColumn="0" w:lastRowLastColumn="0"/>
+              <w:rPr>
+                <w:lang w:val="es-ES_tradnl"/>
+              </w:rPr>
+            </w:pPr>
+            <w:r>
+              <w:rPr>
+                <w:lang w:val="es-ES_tradnl"/>
+              </w:rPr>
+              <w:t>USB 2.0</w:t>
+            </w:r>
+          </w:p>
+        </w:tc>
+      </w:tr>
+      <w:tr>
+        <w:trPr>
+          <w:cnfStyle w:val="000000100000" w:firstRow="0" w:lastRow="0" w:firstColumn="0" w:lastColumn="0" w:oddVBand="0" w:evenVBand="0" w:oddHBand="1" w:evenHBand="0" w:firstRowFirstColumn="0" w:firstRowLastColumn="0" w:lastRowFirstColumn="0" w:lastRowLastColumn="0"/>
+          <w:jc w:val="center"/>
+        </w:trPr>
+        <w:tc>
+          <w:tcPr>
+            <w:cnfStyle w:val="001000000000" w:firstRow="0" w:lastRow="0" w:firstColumn="1" w:lastColumn="0" w:oddVBand="0" w:evenVBand="0" w:oddHBand="0" w:evenHBand="0" w:firstRowFirstColumn="0" w:firstRowLastColumn="0" w:lastRowFirstColumn="0" w:lastRowLastColumn="0"/>
+            <w:tcW w:w="5250" w:type="dxa"/>
+            <w:gridSpan w:val="2"/>
+          </w:tcPr>
+          <w:p>
+            <w:pPr>
+              <w:jc w:val="center"/>
+              <w:rPr>
+                <w:b/>
+                <w:lang w:val="es-ES_tradnl"/>
+              </w:rPr>
+            </w:pPr>
+            <w:r>
+              <w:rPr>
+                <w:b/>
+                <w:lang w:val="es-ES_tradnl"/>
+              </w:rPr>
+              <w:t>Precios</w:t>
+            </w:r>
+          </w:p>
+        </w:tc>
+      </w:tr>
+      <w:tr>
+        <w:trPr>
+          <w:jc w:val="center"/>
+        </w:trPr>
+        <w:tc>
+          <w:tcPr>
+            <w:cnfStyle w:val="001000000000" w:firstRow="0" w:lastRow="0" w:firstColumn="1" w:lastColumn="0" w:oddVBand="0" w:evenVBand="0" w:oddHBand="0" w:evenHBand="0" w:firstRowFirstColumn="0" w:firstRowLastColumn="0" w:lastRowFirstColumn="0" w:lastRowLastColumn="0"/>
+            <w:tcW w:w="1848" w:type="dxa"/>
+          </w:tcPr>
+          <w:p>
+            <w:pPr>
+              <w:rPr>
+                <w:b/>
+                <w:lang w:val="es-ES_tradnl"/>
+              </w:rPr>
+            </w:pPr>
+            <w:r>
+              <w:rPr>
+                <w:b/>
+                <w:lang w:val="es-ES_tradnl"/>
+              </w:rPr>
+              <w:t>Precio Unitario</w:t>
+            </w:r>
+          </w:p>
+        </w:tc>
+        <w:tc>
+          <w:tcPr>
+            <w:tcW w:w="3402" w:type="dxa"/>
+          </w:tcPr>
+          <w:p>
+            <w:pPr>
+              <w:cnfStyle w:val="000000000000" w:firstRow="0" w:lastRow="0" w:firstColumn="0" w:lastColumn="0" w:oddVBand="0" w:evenVBand="0" w:oddHBand="0" w:evenHBand="0" w:firstRowFirstColumn="0" w:firstRowLastColumn="0" w:lastRowFirstColumn="0" w:lastRowLastColumn="0"/>
+              <w:rPr>
+                <w:lang w:val="es-ES_tradnl"/>
+              </w:rPr>
+            </w:pPr>
+            <w:r>
+              <w:rPr>
+                <w:lang w:val="es-ES_tradnl"/>
+              </w:rPr>
+              <w:t>$</w:t>
+            </w:r>
+            <w:r>
+              <w:rPr>
+                <w:lang w:val="es-ES_tradnl"/>
+              </w:rPr>
+              <w:t>149.000</w:t>
+            </w:r>
+          </w:p>
+        </w:tc>
+      </w:tr>
+      <w:tr>
+        <w:trPr>
+          <w:cnfStyle w:val="000000100000" w:firstRow="0" w:lastRow="0" w:firstColumn="0" w:lastColumn="0" w:oddVBand="0" w:evenVBand="0" w:oddHBand="1" w:evenHBand="0" w:firstRowFirstColumn="0" w:firstRowLastColumn="0" w:lastRowFirstColumn="0" w:lastRowLastColumn="0"/>
+          <w:jc w:val="center"/>
+        </w:trPr>
+        <w:tc>
+          <w:tcPr>
+            <w:cnfStyle w:val="001000000000" w:firstRow="0" w:lastRow="0" w:firstColumn="1" w:lastColumn="0" w:oddVBand="0" w:evenVBand="0" w:oddHBand="0" w:evenHBand="0" w:firstRowFirstColumn="0" w:firstRowLastColumn="0" w:lastRowFirstColumn="0" w:lastRowLastColumn="0"/>
+            <w:tcW w:w="1848" w:type="dxa"/>
+          </w:tcPr>
+          <w:p>
+            <w:pPr>
+              <w:rPr>
+                <w:b/>
+                <w:lang w:val="es-ES_tradnl"/>
+              </w:rPr>
+            </w:pPr>
+            <w:r>
+              <w:rPr>
+                <w:b/>
+                <w:lang w:val="es-ES_tradnl"/>
+              </w:rPr>
+              <w:t>Precio Total</w:t>
+            </w:r>
+          </w:p>
+        </w:tc>
+        <w:tc>
+          <w:tcPr>
+            <w:tcW w:w="3402" w:type="dxa"/>
+          </w:tcPr>
+          <w:p>
+            <w:pPr>
+              <w:cnfStyle w:val="000000100000" w:firstRow="0" w:lastRow="0" w:firstColumn="0" w:lastColumn="0" w:oddVBand="0" w:evenVBand="0" w:oddHBand="1" w:evenHBand="0" w:firstRowFirstColumn="0" w:firstRowLastColumn="0" w:lastRowFirstColumn="0" w:lastRowLastColumn="0"/>
+              <w:rPr>
+                <w:lang w:val="es-ES_tradnl"/>
+              </w:rPr>
+            </w:pPr>
+            <w:r>
+              <w:rPr>
+                <w:lang w:val="es-ES_tradnl"/>
+              </w:rPr>
+              <w:t>$149.000</w:t>
+            </w:r>
+          </w:p>
+        </w:tc>
+      </w:tr>
+    </w:tbl>
+    <w:p>
+      <w:pPr>
+        <w:rPr>
+          <w:lang w:val="es-ES_tradnl"/>
+        </w:rPr>
+      </w:pPr>
     </w:p>
     <w:p>
       <w:pPr>
-        <w:rPr>
-          <w:lang w:val="es-ES_tradnl"/>
-        </w:rPr>
-      </w:pPr>
+        <w:pStyle w:val="Prrafodelista"/>
+        <w:numPr>
+          <w:ilvl w:val="0"/>
+          <w:numId w:val="2"/>
+        </w:numPr>
+        <w:rPr>
+          <w:lang w:val="es-ES_tradnl"/>
+        </w:rPr>
+      </w:pPr>
+      <w:r>
+        <w:rPr>
+          <w:lang w:val="es-ES_tradnl"/>
+        </w:rPr>
+        <w:t>la impresora, resmas de papel tamaño carta, esferos, agendas, tinta para la impresora.</w:t>
+      </w:r>
+    </w:p>
+    <w:p>
+      <w:pPr>
+        <w:rPr>
+          <w:lang w:val="es-ES_tradnl"/>
+        </w:rPr>
+      </w:pPr>
+    </w:p>
+    <w:p>
+      <w:pPr>
+        <w:pStyle w:val="Ttulo2"/>
+        <w:rPr>
+          <w:lang w:val="es-ES_tradnl"/>
+        </w:rPr>
+      </w:pPr>
+      <w:r>
+        <w:rPr>
+          <w:lang w:val="es-ES_tradnl"/>
+        </w:rPr>
+        <w:t>Planificación Adquisiciones Recursos Humanos</w:t>
+      </w:r>
+    </w:p>
+    <w:p>
+      <w:pPr>
+        <w:pStyle w:val="Ttulo1"/>
+        <w:rPr>
+          <w:lang w:val="es-ES_tradnl"/>
+        </w:rPr>
+      </w:pPr>
+      <w:r>
+        <w:rPr>
+          <w:lang w:val="es-ES_tradnl"/>
+        </w:rPr>
+        <w:t>Referencias</w:t>
+      </w:r>
+    </w:p>
+    <w:p>
+      <w:pPr>
+        <w:rPr>
+          <w:lang w:val="es-ES_tradnl"/>
+        </w:rPr>
+      </w:pPr>
+      <w:bookmarkStart w:id="1" w:name="_GoBack"/>
+      <w:bookmarkEnd w:id="1"/>
     </w:p>
     <w:sectPr>
-      <w:headerReference w:type="default" r:id="rId7"/>
-      <w:footerReference w:type="default" r:id="rId8"/>
+      <w:headerReference w:type="default" r:id="rId10"/>
+      <w:footerReference w:type="default" r:id="rId11"/>
       <w:pgSz w:w="12240" w:h="15840"/>
       <w:pgMar w:top="1417" w:right="1701" w:bottom="1417" w:left="1701" w:header="496" w:footer="568" w:gutter="0"/>
       <w:cols w:space="708"/>
@@ -1033,13 +2294,13 @@
         </mc:Choice>
         <mc:Fallback>
           <w:pict>
-            <v:group w14:anchorId="2EF6CF43" id="Grupo 37" o:spid="_x0000_s1026" style="position:absolute;left:0;text-align:left;margin-left:416.8pt;margin-top:0;width:468pt;height:25.2pt;z-index:251660288;mso-width-percent:1000;mso-top-percent:200;mso-wrap-distance-left:0;mso-wrap-distance-right:0;mso-position-horizontal:right;mso-position-horizontal-relative:margin;mso-position-vertical-relative:bottom-margin-area;mso-width-percent:1000;mso-top-percent:200;mso-width-relative:margin;mso-height-relative:margin" coordsize="59626,3238" o:gfxdata="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">
-              <v:rect id="Rectángulo 38" o:spid="_x0000_s1027" style="position:absolute;left:190;width:59436;height:188;visibility:visible;mso-wrap-style:square;v-text-anchor:middle" o:gfxdata="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" fillcolor="black [3213]" strokecolor="#d3ebda [664]" strokeweight="2pt"/>
+            <v:group w14:anchorId="2EF6CF43" id="Grupo 37" o:spid="_x0000_s1026" style="position:absolute;left:0;text-align:left;margin-left:416.8pt;margin-top:0;width:468pt;height:25.2pt;z-index:251660288;mso-width-percent:1000;mso-top-percent:200;mso-wrap-distance-left:0;mso-wrap-distance-right:0;mso-position-horizontal:right;mso-position-horizontal-relative:margin;mso-position-vertical-relative:bottom-margin-area;mso-width-percent:1000;mso-top-percent:200;mso-width-relative:margin;mso-height-relative:margin" coordsize="59626,3238" o:gfxdata="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">
+              <v:rect id="Rectángulo 38" o:spid="_x0000_s1027" style="position:absolute;left:190;width:59436;height:188;visibility:visible;mso-wrap-style:square;v-text-anchor:middle" o:gfxdata="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" fillcolor="black [3213]" strokecolor="#d3ebda [664]" strokeweight="2pt"/>
               <v:shapetype id="_x0000_t202" coordsize="21600,21600" o:spt="202" path="m,l,21600r21600,l21600,xe">
                 <v:stroke joinstyle="miter"/>
                 <v:path gradientshapeok="t" o:connecttype="rect"/>
               </v:shapetype>
-              <v:shape id="Cuadro de texto 39" o:spid="_x0000_s1028" type="#_x0000_t202" style="position:absolute;top:666;width:59436;height:2572;visibility:visible;mso-wrap-style:square;v-text-anchor:bottom" o:gfxdata="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" filled="f" strokecolor="#d3ebda [664]" strokeweight=".5pt">
+              <v:shape id="Cuadro de texto 39" o:spid="_x0000_s1028" type="#_x0000_t202" style="position:absolute;top:666;width:59436;height:2572;visibility:visible;mso-wrap-style:square;v-text-anchor:bottom" o:gfxdata="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" filled="f" strokecolor="#d3ebda [664]" strokeweight=".5pt">
                 <v:textbox inset=",,,0">
                   <w:txbxContent>
                     <w:p>
@@ -1222,11 +2483,12 @@
                           </w:r>
                           <w:r>
                             <w:rPr>
+                              <w:noProof/>
                               <w:color w:val="FFFFFF" w:themeColor="background1"/>
                               <w:sz w:val="28"/>
                               <w:szCs w:val="28"/>
                             </w:rPr>
-                            <w:t>2</w:t>
+                            <w:t>3</w:t>
                           </w:r>
                           <w:r>
                             <w:rPr>
@@ -1259,7 +2521,7 @@
         </mc:Choice>
         <mc:Fallback>
           <w:pict>
-            <v:rect w14:anchorId="5BD5DF8D" id="Rectángulo 40" o:spid="_x0000_s1029" style="position:absolute;left:0;text-align:left;margin-left:0;margin-top:0;width:36pt;height:25.2pt;z-index:251659264;visibility:visible;mso-wrap-style:square;mso-width-percent:0;mso-height-percent:0;mso-top-percent:200;mso-wrap-distance-left:0;mso-wrap-distance-top:0;mso-wrap-distance-right:0;mso-wrap-distance-bottom:0;mso-position-horizontal:left;mso-position-horizontal-relative:right-margin-area;mso-position-vertical-relative:bottom-margin-area;mso-width-percent:0;mso-height-percent:0;mso-top-percent:200;mso-width-relative:margin;mso-height-relative:margin;v-text-anchor:bottom" o:gfxdata="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" fillcolor="#c0dad8 [1305]" stroked="f" strokeweight="3pt">
+            <v:rect w14:anchorId="5BD5DF8D" id="Rectángulo 40" o:spid="_x0000_s1029" style="position:absolute;left:0;text-align:left;margin-left:0;margin-top:0;width:36pt;height:25.2pt;z-index:251659264;visibility:visible;mso-wrap-style:square;mso-width-percent:0;mso-height-percent:0;mso-top-percent:200;mso-wrap-distance-left:0;mso-wrap-distance-top:0;mso-wrap-distance-right:0;mso-wrap-distance-bottom:0;mso-position-horizontal:left;mso-position-horizontal-relative:right-margin-area;mso-position-vertical-relative:bottom-margin-area;mso-width-percent:0;mso-height-percent:0;mso-top-percent:200;mso-width-relative:margin;mso-height-relative:margin;v-text-anchor:bottom" o:gfxdata="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" fillcolor="#c0dad8 [1305]" stroked="f" strokeweight="3pt">
               <v:textbox>
                 <w:txbxContent>
                   <w:p>
@@ -1297,11 +2559,12 @@
                     </w:r>
                     <w:r>
                       <w:rPr>
+                        <w:noProof/>
                         <w:color w:val="FFFFFF" w:themeColor="background1"/>
                         <w:sz w:val="28"/>
                         <w:szCs w:val="28"/>
                       </w:rPr>
-                      <w:t>2</w:t>
+                      <w:t>3</w:t>
                     </w:r>
                     <w:r>
                       <w:rPr>
@@ -2413,6 +3676,139 @@
       <w:contextualSpacing/>
     </w:pPr>
   </w:style>
+  <w:style w:type="table" w:styleId="Tabladecuadrcula3-nfasis4">
+    <w:name w:val="Grid Table 3 Accent 4"/>
+    <w:basedOn w:val="Tablanormal"/>
+    <w:uiPriority w:val="48"/>
+    <w:rsid w:val="00981245"/>
+    <w:tblPr>
+      <w:tblStyleRowBandSize w:val="1"/>
+      <w:tblStyleColBandSize w:val="1"/>
+      <w:tblBorders>
+        <w:top w:val="single" w:sz="4" w:space="0" w:color="8CD6C0" w:themeColor="accent4" w:themeTint="99"/>
+        <w:left w:val="single" w:sz="4" w:space="0" w:color="8CD6C0" w:themeColor="accent4" w:themeTint="99"/>
+        <w:bottom w:val="single" w:sz="4" w:space="0" w:color="8CD6C0" w:themeColor="accent4" w:themeTint="99"/>
+        <w:right w:val="single" w:sz="4" w:space="0" w:color="8CD6C0" w:themeColor="accent4" w:themeTint="99"/>
+        <w:insideH w:val="single" w:sz="4" w:space="0" w:color="8CD6C0" w:themeColor="accent4" w:themeTint="99"/>
+        <w:insideV w:val="single" w:sz="4" w:space="0" w:color="8CD6C0" w:themeColor="accent4" w:themeTint="99"/>
+      </w:tblBorders>
+    </w:tblPr>
+    <w:tblStylePr w:type="firstRow">
+      <w:rPr>
+        <w:b/>
+        <w:bCs/>
+      </w:rPr>
+      <w:tblPr/>
+      <w:tcPr>
+        <w:tcBorders>
+          <w:top w:val="nil"/>
+          <w:left w:val="nil"/>
+          <w:right w:val="nil"/>
+          <w:insideH w:val="nil"/>
+          <w:insideV w:val="nil"/>
+        </w:tcBorders>
+        <w:shd w:val="clear" w:color="auto" w:fill="FFFFFF" w:themeFill="background1"/>
+      </w:tcPr>
+    </w:tblStylePr>
+    <w:tblStylePr w:type="lastRow">
+      <w:rPr>
+        <w:b/>
+        <w:bCs/>
+      </w:rPr>
+      <w:tblPr/>
+      <w:tcPr>
+        <w:tcBorders>
+          <w:left w:val="nil"/>
+          <w:bottom w:val="nil"/>
+          <w:right w:val="nil"/>
+          <w:insideH w:val="nil"/>
+          <w:insideV w:val="nil"/>
+        </w:tcBorders>
+        <w:shd w:val="clear" w:color="auto" w:fill="FFFFFF" w:themeFill="background1"/>
+      </w:tcPr>
+    </w:tblStylePr>
+    <w:tblStylePr w:type="firstCol">
+      <w:pPr>
+        <w:jc w:val="right"/>
+      </w:pPr>
+      <w:rPr>
+        <w:i/>
+        <w:iCs/>
+      </w:rPr>
+      <w:tblPr/>
+      <w:tcPr>
+        <w:tcBorders>
+          <w:top w:val="nil"/>
+          <w:left w:val="nil"/>
+          <w:bottom w:val="nil"/>
+          <w:insideH w:val="nil"/>
+          <w:insideV w:val="nil"/>
+        </w:tcBorders>
+        <w:shd w:val="clear" w:color="auto" w:fill="FFFFFF" w:themeFill="background1"/>
+      </w:tcPr>
+    </w:tblStylePr>
+    <w:tblStylePr w:type="lastCol">
+      <w:rPr>
+        <w:i/>
+        <w:iCs/>
+      </w:rPr>
+      <w:tblPr/>
+      <w:tcPr>
+        <w:tcBorders>
+          <w:top w:val="nil"/>
+          <w:bottom w:val="nil"/>
+          <w:right w:val="nil"/>
+          <w:insideH w:val="nil"/>
+          <w:insideV w:val="nil"/>
+        </w:tcBorders>
+        <w:shd w:val="clear" w:color="auto" w:fill="FFFFFF" w:themeFill="background1"/>
+      </w:tcPr>
+    </w:tblStylePr>
+    <w:tblStylePr w:type="band1Vert">
+      <w:tblPr/>
+      <w:tcPr>
+        <w:shd w:val="clear" w:color="auto" w:fill="D8F1EA" w:themeFill="accent4" w:themeFillTint="33"/>
+      </w:tcPr>
+    </w:tblStylePr>
+    <w:tblStylePr w:type="band1Horz">
+      <w:tblPr/>
+      <w:tcPr>
+        <w:shd w:val="clear" w:color="auto" w:fill="D8F1EA" w:themeFill="accent4" w:themeFillTint="33"/>
+      </w:tcPr>
+    </w:tblStylePr>
+    <w:tblStylePr w:type="neCell">
+      <w:tblPr/>
+      <w:tcPr>
+        <w:tcBorders>
+          <w:bottom w:val="single" w:sz="4" w:space="0" w:color="8CD6C0" w:themeColor="accent4" w:themeTint="99"/>
+        </w:tcBorders>
+      </w:tcPr>
+    </w:tblStylePr>
+    <w:tblStylePr w:type="nwCell">
+      <w:tblPr/>
+      <w:tcPr>
+        <w:tcBorders>
+          <w:bottom w:val="single" w:sz="4" w:space="0" w:color="8CD6C0" w:themeColor="accent4" w:themeTint="99"/>
+        </w:tcBorders>
+      </w:tcPr>
+    </w:tblStylePr>
+    <w:tblStylePr w:type="seCell">
+      <w:tblPr/>
+      <w:tcPr>
+        <w:tcBorders>
+          <w:top w:val="single" w:sz="4" w:space="0" w:color="8CD6C0" w:themeColor="accent4" w:themeTint="99"/>
+        </w:tcBorders>
+      </w:tcPr>
+    </w:tblStylePr>
+    <w:tblStylePr w:type="swCell">
+      <w:tblPr/>
+      <w:tcPr>
+        <w:tcBorders>
+          <w:top w:val="single" w:sz="4" w:space="0" w:color="8CD6C0" w:themeColor="accent4" w:themeTint="99"/>
+        </w:tcBorders>
+      </w:tcPr>
+    </w:tblStylePr>
+  </w:style>
 </w:styles>
 </file>
 
@@ -3580,4 +4976,57 @@
     </a:ext>
   </a:extLst>
 </a:theme>
+</file>
+
+<file path=customXml/item1.xml><?xml version="1.0" encoding="utf-8"?>
+<b:Sources xmlns:b="http://schemas.openxmlformats.org/officeDocument/2006/bibliography" xmlns="http://schemas.openxmlformats.org/officeDocument/2006/bibliography" SelectedStyle="\IEEE2006OfficeOnline.xsl" StyleName="IEEE" Version="2006">
+  <b:Source>
+    <b:Tag>ALK18</b:Tag>
+    <b:SourceType>InternetSite</b:SourceType>
+    <b:Guid>{9D1FA4EA-33F9-4213-A84C-C0A608771988}</b:Guid>
+    <b:Title>Portátil ASUS - X442UA - Intel Core i5 - 14" Pulgadas - Disco Duro 1Tb - Gris</b:Title>
+    <b:Year>2018</b:Year>
+    <b:Author>
+      <b:Author>
+        <b:Corporate>ALKOSTO</b:Corporate>
+      </b:Author>
+    </b:Author>
+    <b:ProductionCompany>ALKOSTO HiprtAhorro</b:ProductionCompany>
+    <b:Month>Mayo</b:Month>
+    <b:Day>24</b:Day>
+    <b:YearAccessed>2018</b:YearAccessed>
+    <b:MonthAccessed>Mayo</b:MonthAccessed>
+    <b:DayAccessed>2018</b:DayAccessed>
+    <b:URL>http://www.alkosto.com/portatil-asus-x442ua-intel-core-i5-14-pulgadas-disco-duro-1tb-gris</b:URL>
+    <b:RefOrder>2</b:RefOrder>
+  </b:Source>
+  <b:Source>
+    <b:Tag>ALK181</b:Tag>
+    <b:SourceType>InternetSite</b:SourceType>
+    <b:Guid>{D4F15894-564B-43F7-8CE3-239D99E8B995}</b:Guid>
+    <b:Author>
+      <b:Author>
+        <b:Corporate>ALKOSTO</b:Corporate>
+      </b:Author>
+    </b:Author>
+    <b:Title>Impresora Multifuncional HP 2135LA</b:Title>
+    <b:ProductionCompany>ALKOSTO HiperAhorro</b:ProductionCompany>
+    <b:Year>2018</b:Year>
+    <b:Month>Mayo</b:Month>
+    <b:Day>24</b:Day>
+    <b:YearAccessed>2018</b:YearAccessed>
+    <b:MonthAccessed>Mayo</b:MonthAccessed>
+    <b:DayAccessed>24</b:DayAccessed>
+    <b:URL>http://www.alkosto.com/multifuncional-hp-2135la</b:URL>
+    <b:RefOrder>1</b:RefOrder>
+  </b:Source>
+</b:Sources>
+</file>
+
+<file path=customXml/itemProps1.xml><?xml version="1.0" encoding="utf-8"?>
+<ds:datastoreItem xmlns:ds="http://schemas.openxmlformats.org/officeDocument/2006/customXml" ds:itemID="{1286D9E1-A6AF-4F15-8E92-E42619DEB10E}">
+  <ds:schemaRefs>
+    <ds:schemaRef ds:uri="http://schemas.openxmlformats.org/officeDocument/2006/bibliography"/>
+  </ds:schemaRefs>
+</ds:datastoreItem>
 </file>
</xml_diff>

<commit_message>
Gestión de Adquisiciones Adelanto
</commit_message>
<xml_diff>
--- a/Gerencia del Proyecto/Gestión de las Adquisiciones del Proyecto/Gestión Adquisiciones.docx
+++ b/Gerencia del Proyecto/Gestión de las Adquisiciones del Proyecto/Gestión Adquisiciones.docx
@@ -686,7 +686,7 @@
         <w:rPr>
           <w:lang w:val="es-ES_tradnl"/>
         </w:rPr>
-        <w:t>Tinta para la impresora.</w:t>
+        <w:t>Cartuchos para impresoras.</w:t>
       </w:r>
     </w:p>
     <w:p>
@@ -1904,13 +1904,7 @@
               <w:rPr>
                 <w:lang w:val="es-ES_tradnl"/>
               </w:rPr>
-              <w:t>$</w:t>
-            </w:r>
-            <w:r>
-              <w:rPr>
-                <w:lang w:val="es-ES_tradnl"/>
-              </w:rPr>
-              <w:t>149.000</w:t>
+              <w:t>$149.000</w:t>
             </w:r>
           </w:p>
         </w:tc>
@@ -1971,11 +1965,544 @@
     </w:p>
     <w:p>
       <w:pPr>
-        <w:pStyle w:val="Prrafodelista"/>
-        <w:numPr>
-          <w:ilvl w:val="0"/>
-          <w:numId w:val="2"/>
-        </w:numPr>
+        <w:rPr>
+          <w:lang w:val="es-ES_tradnl"/>
+        </w:rPr>
+      </w:pPr>
+    </w:p>
+    <w:p>
+      <w:pPr>
+        <w:rPr>
+          <w:lang w:val="es-ES_tradnl"/>
+        </w:rPr>
+      </w:pPr>
+    </w:p>
+    <w:p>
+      <w:pPr>
+        <w:rPr>
+          <w:lang w:val="es-ES_tradnl"/>
+        </w:rPr>
+      </w:pPr>
+    </w:p>
+    <w:p>
+      <w:pPr>
+        <w:rPr>
+          <w:lang w:val="es-ES_tradnl"/>
+        </w:rPr>
+      </w:pPr>
+    </w:p>
+    <w:p>
+      <w:pPr>
+        <w:rPr>
+          <w:lang w:val="es-ES_tradnl"/>
+        </w:rPr>
+      </w:pPr>
+    </w:p>
+    <w:tbl>
+      <w:tblPr>
+        <w:tblStyle w:val="Tabladecuadrcula3-nfasis4"/>
+        <w:tblW w:w="0" w:type="auto"/>
+        <w:jc w:val="center"/>
+        <w:tblLook w:val="04A0" w:firstRow="1" w:lastRow="0" w:firstColumn="1" w:lastColumn="0" w:noHBand="0" w:noVBand="1"/>
+      </w:tblPr>
+      <w:tblGrid>
+        <w:gridCol w:w="1848"/>
+        <w:gridCol w:w="3402"/>
+      </w:tblGrid>
+      <w:tr>
+        <w:trPr>
+          <w:cnfStyle w:val="100000000000" w:firstRow="1" w:lastRow="0" w:firstColumn="0" w:lastColumn="0" w:oddVBand="0" w:evenVBand="0" w:oddHBand="0" w:evenHBand="0" w:firstRowFirstColumn="0" w:firstRowLastColumn="0" w:lastRowFirstColumn="0" w:lastRowLastColumn="0"/>
+          <w:jc w:val="center"/>
+        </w:trPr>
+        <w:tc>
+          <w:tcPr>
+            <w:cnfStyle w:val="001000000100" w:firstRow="0" w:lastRow="0" w:firstColumn="1" w:lastColumn="0" w:oddVBand="0" w:evenVBand="0" w:oddHBand="0" w:evenHBand="0" w:firstRowFirstColumn="1" w:firstRowLastColumn="0" w:lastRowFirstColumn="0" w:lastRowLastColumn="0"/>
+            <w:tcW w:w="5250" w:type="dxa"/>
+            <w:gridSpan w:val="2"/>
+          </w:tcPr>
+          <w:p>
+            <w:pPr>
+              <w:jc w:val="center"/>
+              <w:rPr>
+                <w:lang w:val="es-ES_tradnl"/>
+              </w:rPr>
+            </w:pPr>
+            <w:r>
+              <w:rPr>
+                <w:lang w:val="es-ES_tradnl"/>
+              </w:rPr>
+              <w:lastRenderedPageBreak/>
+              <w:t>Resma de papel</w:t>
+            </w:r>
+          </w:p>
+        </w:tc>
+      </w:tr>
+      <w:tr>
+        <w:trPr>
+          <w:cnfStyle w:val="000000100000" w:firstRow="0" w:lastRow="0" w:firstColumn="0" w:lastColumn="0" w:oddVBand="0" w:evenVBand="0" w:oddHBand="1" w:evenHBand="0" w:firstRowFirstColumn="0" w:firstRowLastColumn="0" w:lastRowFirstColumn="0" w:lastRowLastColumn="0"/>
+          <w:jc w:val="center"/>
+        </w:trPr>
+        <w:tc>
+          <w:tcPr>
+            <w:cnfStyle w:val="001000000000" w:firstRow="0" w:lastRow="0" w:firstColumn="1" w:lastColumn="0" w:oddVBand="0" w:evenVBand="0" w:oddHBand="0" w:evenHBand="0" w:firstRowFirstColumn="0" w:firstRowLastColumn="0" w:lastRowFirstColumn="0" w:lastRowLastColumn="0"/>
+            <w:tcW w:w="5250" w:type="dxa"/>
+            <w:gridSpan w:val="2"/>
+          </w:tcPr>
+          <w:p>
+            <w:pPr>
+              <w:jc w:val="center"/>
+              <w:rPr>
+                <w:lang w:val="es-ES_tradnl"/>
+              </w:rPr>
+            </w:pPr>
+            <w:r>
+              <w:rPr>
+                <w:noProof/>
+              </w:rPr>
+              <w:drawing>
+                <wp:inline distT="0" distB="0" distL="0" distR="0" wp14:anchorId="6ABB5511" wp14:editId="753B9C83">
+                  <wp:extent cx="2905125" cy="2524125"/>
+                  <wp:effectExtent l="0" t="0" r="9525" b="9525"/>
+                  <wp:docPr id="5" name="Imagen 5"/>
+                  <wp:cNvGraphicFramePr>
+                    <a:graphicFrameLocks xmlns:a="http://schemas.openxmlformats.org/drawingml/2006/main" noChangeAspect="1"/>
+                  </wp:cNvGraphicFramePr>
+                  <a:graphic xmlns:a="http://schemas.openxmlformats.org/drawingml/2006/main">
+                    <a:graphicData uri="http://schemas.openxmlformats.org/drawingml/2006/picture">
+                      <pic:pic xmlns:pic="http://schemas.openxmlformats.org/drawingml/2006/picture">
+                        <pic:nvPicPr>
+                          <pic:cNvPr id="1" name=""/>
+                          <pic:cNvPicPr/>
+                        </pic:nvPicPr>
+                        <pic:blipFill>
+                          <a:blip r:embed="rId10"/>
+                          <a:stretch>
+                            <a:fillRect/>
+                          </a:stretch>
+                        </pic:blipFill>
+                        <pic:spPr>
+                          <a:xfrm>
+                            <a:off x="0" y="0"/>
+                            <a:ext cx="2905125" cy="2524125"/>
+                          </a:xfrm>
+                          <a:prstGeom prst="rect">
+                            <a:avLst/>
+                          </a:prstGeom>
+                        </pic:spPr>
+                      </pic:pic>
+                    </a:graphicData>
+                  </a:graphic>
+                </wp:inline>
+              </w:drawing>
+            </w:r>
+          </w:p>
+        </w:tc>
+      </w:tr>
+      <w:tr>
+        <w:trPr>
+          <w:jc w:val="center"/>
+        </w:trPr>
+        <w:tc>
+          <w:tcPr>
+            <w:cnfStyle w:val="001000000000" w:firstRow="0" w:lastRow="0" w:firstColumn="1" w:lastColumn="0" w:oddVBand="0" w:evenVBand="0" w:oddHBand="0" w:evenHBand="0" w:firstRowFirstColumn="0" w:firstRowLastColumn="0" w:lastRowFirstColumn="0" w:lastRowLastColumn="0"/>
+            <w:tcW w:w="1848" w:type="dxa"/>
+          </w:tcPr>
+          <w:p>
+            <w:pPr>
+              <w:rPr>
+                <w:b/>
+                <w:lang w:val="es-ES_tradnl"/>
+              </w:rPr>
+            </w:pPr>
+            <w:r>
+              <w:rPr>
+                <w:b/>
+                <w:lang w:val="es-ES_tradnl"/>
+              </w:rPr>
+              <w:t xml:space="preserve">Cantidad </w:t>
+            </w:r>
+          </w:p>
+        </w:tc>
+        <w:tc>
+          <w:tcPr>
+            <w:tcW w:w="3402" w:type="dxa"/>
+          </w:tcPr>
+          <w:p>
+            <w:pPr>
+              <w:cnfStyle w:val="000000000000" w:firstRow="0" w:lastRow="0" w:firstColumn="0" w:lastColumn="0" w:oddVBand="0" w:evenVBand="0" w:oddHBand="0" w:evenHBand="0" w:firstRowFirstColumn="0" w:firstRowLastColumn="0" w:lastRowFirstColumn="0" w:lastRowLastColumn="0"/>
+              <w:rPr>
+                <w:lang w:val="es-ES_tradnl"/>
+              </w:rPr>
+            </w:pPr>
+            <w:r>
+              <w:rPr>
+                <w:lang w:val="es-ES_tradnl"/>
+              </w:rPr>
+              <w:t>6</w:t>
+            </w:r>
+          </w:p>
+        </w:tc>
+      </w:tr>
+      <w:tr>
+        <w:trPr>
+          <w:cnfStyle w:val="000000100000" w:firstRow="0" w:lastRow="0" w:firstColumn="0" w:lastColumn="0" w:oddVBand="0" w:evenVBand="0" w:oddHBand="1" w:evenHBand="0" w:firstRowFirstColumn="0" w:firstRowLastColumn="0" w:lastRowFirstColumn="0" w:lastRowLastColumn="0"/>
+          <w:jc w:val="center"/>
+        </w:trPr>
+        <w:tc>
+          <w:tcPr>
+            <w:cnfStyle w:val="001000000000" w:firstRow="0" w:lastRow="0" w:firstColumn="1" w:lastColumn="0" w:oddVBand="0" w:evenVBand="0" w:oddHBand="0" w:evenHBand="0" w:firstRowFirstColumn="0" w:firstRowLastColumn="0" w:lastRowFirstColumn="0" w:lastRowLastColumn="0"/>
+            <w:tcW w:w="1848" w:type="dxa"/>
+          </w:tcPr>
+          <w:p>
+            <w:pPr>
+              <w:rPr>
+                <w:b/>
+                <w:lang w:val="es-ES_tradnl"/>
+              </w:rPr>
+            </w:pPr>
+            <w:r>
+              <w:rPr>
+                <w:b/>
+                <w:lang w:val="es-ES_tradnl"/>
+              </w:rPr>
+              <w:t>Marca</w:t>
+            </w:r>
+          </w:p>
+        </w:tc>
+        <w:tc>
+          <w:tcPr>
+            <w:tcW w:w="3402" w:type="dxa"/>
+          </w:tcPr>
+          <w:p>
+            <w:pPr>
+              <w:cnfStyle w:val="000000100000" w:firstRow="0" w:lastRow="0" w:firstColumn="0" w:lastColumn="0" w:oddVBand="0" w:evenVBand="0" w:oddHBand="1" w:evenHBand="0" w:firstRowFirstColumn="0" w:firstRowLastColumn="0" w:lastRowFirstColumn="0" w:lastRowLastColumn="0"/>
+              <w:rPr>
+                <w:lang w:val="es-ES_tradnl"/>
+              </w:rPr>
+            </w:pPr>
+            <w:r>
+              <w:rPr>
+                <w:lang w:val="es-ES_tradnl"/>
+              </w:rPr>
+              <w:t>REPROGRAF</w:t>
+            </w:r>
+          </w:p>
+        </w:tc>
+      </w:tr>
+      <w:tr>
+        <w:trPr>
+          <w:jc w:val="center"/>
+        </w:trPr>
+        <w:tc>
+          <w:tcPr>
+            <w:cnfStyle w:val="001000000000" w:firstRow="0" w:lastRow="0" w:firstColumn="1" w:lastColumn="0" w:oddVBand="0" w:evenVBand="0" w:oddHBand="0" w:evenHBand="0" w:firstRowFirstColumn="0" w:firstRowLastColumn="0" w:lastRowFirstColumn="0" w:lastRowLastColumn="0"/>
+            <w:tcW w:w="5250" w:type="dxa"/>
+            <w:gridSpan w:val="2"/>
+          </w:tcPr>
+          <w:p>
+            <w:pPr>
+              <w:jc w:val="center"/>
+              <w:rPr>
+                <w:b/>
+                <w:lang w:val="es-ES_tradnl"/>
+              </w:rPr>
+            </w:pPr>
+            <w:r>
+              <w:rPr>
+                <w:b/>
+                <w:lang w:val="es-ES_tradnl"/>
+              </w:rPr>
+              <w:t>Características</w:t>
+            </w:r>
+          </w:p>
+        </w:tc>
+      </w:tr>
+      <w:tr>
+        <w:trPr>
+          <w:cnfStyle w:val="000000100000" w:firstRow="0" w:lastRow="0" w:firstColumn="0" w:lastColumn="0" w:oddVBand="0" w:evenVBand="0" w:oddHBand="1" w:evenHBand="0" w:firstRowFirstColumn="0" w:firstRowLastColumn="0" w:lastRowFirstColumn="0" w:lastRowLastColumn="0"/>
+          <w:jc w:val="center"/>
+        </w:trPr>
+        <w:tc>
+          <w:tcPr>
+            <w:cnfStyle w:val="001000000000" w:firstRow="0" w:lastRow="0" w:firstColumn="1" w:lastColumn="0" w:oddVBand="0" w:evenVBand="0" w:oddHBand="0" w:evenHBand="0" w:firstRowFirstColumn="0" w:firstRowLastColumn="0" w:lastRowFirstColumn="0" w:lastRowLastColumn="0"/>
+            <w:tcW w:w="1848" w:type="dxa"/>
+          </w:tcPr>
+          <w:p>
+            <w:pPr>
+              <w:rPr>
+                <w:b/>
+                <w:lang w:val="es-ES_tradnl"/>
+              </w:rPr>
+            </w:pPr>
+            <w:r>
+              <w:rPr>
+                <w:b/>
+                <w:lang w:val="es-ES_tradnl"/>
+              </w:rPr>
+              <w:t>Papel</w:t>
+            </w:r>
+          </w:p>
+        </w:tc>
+        <w:tc>
+          <w:tcPr>
+            <w:tcW w:w="3402" w:type="dxa"/>
+          </w:tcPr>
+          <w:p>
+            <w:pPr>
+              <w:cnfStyle w:val="000000100000" w:firstRow="0" w:lastRow="0" w:firstColumn="0" w:lastColumn="0" w:oddVBand="0" w:evenVBand="0" w:oddHBand="1" w:evenHBand="0" w:firstRowFirstColumn="0" w:firstRowLastColumn="0" w:lastRowFirstColumn="0" w:lastRowLastColumn="0"/>
+              <w:rPr>
+                <w:lang w:val="es-ES_tradnl"/>
+              </w:rPr>
+            </w:pPr>
+            <w:r>
+              <w:rPr>
+                <w:lang w:val="es-ES_tradnl"/>
+              </w:rPr>
+              <w:t>Bond blanco</w:t>
+            </w:r>
+          </w:p>
+        </w:tc>
+      </w:tr>
+      <w:tr>
+        <w:trPr>
+          <w:jc w:val="center"/>
+        </w:trPr>
+        <w:tc>
+          <w:tcPr>
+            <w:cnfStyle w:val="001000000000" w:firstRow="0" w:lastRow="0" w:firstColumn="1" w:lastColumn="0" w:oddVBand="0" w:evenVBand="0" w:oddHBand="0" w:evenHBand="0" w:firstRowFirstColumn="0" w:firstRowLastColumn="0" w:lastRowFirstColumn="0" w:lastRowLastColumn="0"/>
+            <w:tcW w:w="1848" w:type="dxa"/>
+          </w:tcPr>
+          <w:p>
+            <w:pPr>
+              <w:rPr>
+                <w:b/>
+                <w:lang w:val="es-ES_tradnl"/>
+              </w:rPr>
+            </w:pPr>
+            <w:r>
+              <w:rPr>
+                <w:b/>
+                <w:lang w:val="es-ES_tradnl"/>
+              </w:rPr>
+              <w:t>Tamaño</w:t>
+            </w:r>
+          </w:p>
+        </w:tc>
+        <w:tc>
+          <w:tcPr>
+            <w:tcW w:w="3402" w:type="dxa"/>
+          </w:tcPr>
+          <w:p>
+            <w:pPr>
+              <w:cnfStyle w:val="000000000000" w:firstRow="0" w:lastRow="0" w:firstColumn="0" w:lastColumn="0" w:oddVBand="0" w:evenVBand="0" w:oddHBand="0" w:evenHBand="0" w:firstRowFirstColumn="0" w:firstRowLastColumn="0" w:lastRowFirstColumn="0" w:lastRowLastColumn="0"/>
+              <w:rPr>
+                <w:lang w:val="es-ES_tradnl"/>
+              </w:rPr>
+            </w:pPr>
+            <w:r>
+              <w:rPr>
+                <w:lang w:val="es-ES_tradnl"/>
+              </w:rPr>
+              <w:t>Carta</w:t>
+            </w:r>
+          </w:p>
+        </w:tc>
+      </w:tr>
+      <w:tr>
+        <w:trPr>
+          <w:cnfStyle w:val="000000100000" w:firstRow="0" w:lastRow="0" w:firstColumn="0" w:lastColumn="0" w:oddVBand="0" w:evenVBand="0" w:oddHBand="1" w:evenHBand="0" w:firstRowFirstColumn="0" w:firstRowLastColumn="0" w:lastRowFirstColumn="0" w:lastRowLastColumn="0"/>
+          <w:jc w:val="center"/>
+        </w:trPr>
+        <w:tc>
+          <w:tcPr>
+            <w:cnfStyle w:val="001000000000" w:firstRow="0" w:lastRow="0" w:firstColumn="1" w:lastColumn="0" w:oddVBand="0" w:evenVBand="0" w:oddHBand="0" w:evenHBand="0" w:firstRowFirstColumn="0" w:firstRowLastColumn="0" w:lastRowFirstColumn="0" w:lastRowLastColumn="0"/>
+            <w:tcW w:w="1848" w:type="dxa"/>
+          </w:tcPr>
+          <w:p>
+            <w:pPr>
+              <w:rPr>
+                <w:b/>
+                <w:lang w:val="es-ES_tradnl"/>
+              </w:rPr>
+            </w:pPr>
+            <w:r>
+              <w:rPr>
+                <w:b/>
+                <w:lang w:val="es-ES_tradnl"/>
+              </w:rPr>
+              <w:t>Cantidad por resma</w:t>
+            </w:r>
+          </w:p>
+        </w:tc>
+        <w:tc>
+          <w:tcPr>
+            <w:tcW w:w="3402" w:type="dxa"/>
+          </w:tcPr>
+          <w:p>
+            <w:pPr>
+              <w:cnfStyle w:val="000000100000" w:firstRow="0" w:lastRow="0" w:firstColumn="0" w:lastColumn="0" w:oddVBand="0" w:evenVBand="0" w:oddHBand="1" w:evenHBand="0" w:firstRowFirstColumn="0" w:firstRowLastColumn="0" w:lastRowFirstColumn="0" w:lastRowLastColumn="0"/>
+              <w:rPr>
+                <w:lang w:val="es-ES_tradnl"/>
+              </w:rPr>
+            </w:pPr>
+            <w:r>
+              <w:rPr>
+                <w:lang w:val="es-ES_tradnl"/>
+              </w:rPr>
+              <w:t>500 hojas / 75 gr</w:t>
+            </w:r>
+          </w:p>
+        </w:tc>
+      </w:tr>
+      <w:tr>
+        <w:trPr>
+          <w:jc w:val="center"/>
+        </w:trPr>
+        <w:tc>
+          <w:tcPr>
+            <w:cnfStyle w:val="001000000000" w:firstRow="0" w:lastRow="0" w:firstColumn="1" w:lastColumn="0" w:oddVBand="0" w:evenVBand="0" w:oddHBand="0" w:evenHBand="0" w:firstRowFirstColumn="0" w:firstRowLastColumn="0" w:lastRowFirstColumn="0" w:lastRowLastColumn="0"/>
+            <w:tcW w:w="5250" w:type="dxa"/>
+            <w:gridSpan w:val="2"/>
+          </w:tcPr>
+          <w:p>
+            <w:pPr>
+              <w:jc w:val="center"/>
+              <w:rPr>
+                <w:b/>
+                <w:lang w:val="es-ES_tradnl"/>
+              </w:rPr>
+            </w:pPr>
+            <w:r>
+              <w:rPr>
+                <w:b/>
+                <w:lang w:val="es-ES_tradnl"/>
+              </w:rPr>
+              <w:t>Precios</w:t>
+            </w:r>
+          </w:p>
+        </w:tc>
+      </w:tr>
+      <w:tr>
+        <w:trPr>
+          <w:cnfStyle w:val="000000100000" w:firstRow="0" w:lastRow="0" w:firstColumn="0" w:lastColumn="0" w:oddVBand="0" w:evenVBand="0" w:oddHBand="1" w:evenHBand="0" w:firstRowFirstColumn="0" w:firstRowLastColumn="0" w:lastRowFirstColumn="0" w:lastRowLastColumn="0"/>
+          <w:jc w:val="center"/>
+        </w:trPr>
+        <w:tc>
+          <w:tcPr>
+            <w:cnfStyle w:val="001000000000" w:firstRow="0" w:lastRow="0" w:firstColumn="1" w:lastColumn="0" w:oddVBand="0" w:evenVBand="0" w:oddHBand="0" w:evenHBand="0" w:firstRowFirstColumn="0" w:firstRowLastColumn="0" w:lastRowFirstColumn="0" w:lastRowLastColumn="0"/>
+            <w:tcW w:w="1848" w:type="dxa"/>
+          </w:tcPr>
+          <w:p>
+            <w:pPr>
+              <w:rPr>
+                <w:b/>
+                <w:lang w:val="es-ES_tradnl"/>
+              </w:rPr>
+            </w:pPr>
+            <w:r>
+              <w:rPr>
+                <w:b/>
+                <w:lang w:val="es-ES_tradnl"/>
+              </w:rPr>
+              <w:t>Precio Unitario</w:t>
+            </w:r>
+          </w:p>
+        </w:tc>
+        <w:tc>
+          <w:tcPr>
+            <w:tcW w:w="3402" w:type="dxa"/>
+          </w:tcPr>
+          <w:p>
+            <w:pPr>
+              <w:cnfStyle w:val="000000100000" w:firstRow="0" w:lastRow="0" w:firstColumn="0" w:lastColumn="0" w:oddVBand="0" w:evenVBand="0" w:oddHBand="1" w:evenHBand="0" w:firstRowFirstColumn="0" w:firstRowLastColumn="0" w:lastRowFirstColumn="0" w:lastRowLastColumn="0"/>
+              <w:rPr>
+                <w:lang w:val="es-ES_tradnl"/>
+              </w:rPr>
+            </w:pPr>
+            <w:r>
+              <w:rPr>
+                <w:lang w:val="es-ES_tradnl"/>
+              </w:rPr>
+              <w:t>$</w:t>
+            </w:r>
+            <w:r>
+              <w:rPr>
+                <w:lang w:val="es-ES_tradnl"/>
+              </w:rPr>
+              <w:t>12.900</w:t>
+            </w:r>
+          </w:p>
+        </w:tc>
+      </w:tr>
+      <w:tr>
+        <w:trPr>
+          <w:jc w:val="center"/>
+        </w:trPr>
+        <w:tc>
+          <w:tcPr>
+            <w:cnfStyle w:val="001000000000" w:firstRow="0" w:lastRow="0" w:firstColumn="1" w:lastColumn="0" w:oddVBand="0" w:evenVBand="0" w:oddHBand="0" w:evenHBand="0" w:firstRowFirstColumn="0" w:firstRowLastColumn="0" w:lastRowFirstColumn="0" w:lastRowLastColumn="0"/>
+            <w:tcW w:w="1848" w:type="dxa"/>
+          </w:tcPr>
+          <w:p>
+            <w:pPr>
+              <w:rPr>
+                <w:b/>
+                <w:lang w:val="es-ES_tradnl"/>
+              </w:rPr>
+            </w:pPr>
+            <w:r>
+              <w:rPr>
+                <w:b/>
+                <w:lang w:val="es-ES_tradnl"/>
+              </w:rPr>
+              <w:t>Precio Total</w:t>
+            </w:r>
+          </w:p>
+        </w:tc>
+        <w:tc>
+          <w:tcPr>
+            <w:tcW w:w="3402" w:type="dxa"/>
+          </w:tcPr>
+          <w:p>
+            <w:pPr>
+              <w:cnfStyle w:val="000000000000" w:firstRow="0" w:lastRow="0" w:firstColumn="0" w:lastColumn="0" w:oddVBand="0" w:evenVBand="0" w:oddHBand="0" w:evenHBand="0" w:firstRowFirstColumn="0" w:firstRowLastColumn="0" w:lastRowFirstColumn="0" w:lastRowLastColumn="0"/>
+              <w:rPr>
+                <w:lang w:val="es-ES_tradnl"/>
+              </w:rPr>
+            </w:pPr>
+            <w:r>
+              <w:rPr>
+                <w:lang w:val="es-ES_tradnl"/>
+              </w:rPr>
+              <w:t>$</w:t>
+            </w:r>
+            <w:r>
+              <w:rPr>
+                <w:lang w:val="es-ES_tradnl"/>
+              </w:rPr>
+              <w:t>77.4000</w:t>
+            </w:r>
+          </w:p>
+        </w:tc>
+      </w:tr>
+    </w:tbl>
+    <w:p>
+      <w:pPr>
+        <w:rPr>
+          <w:lang w:val="es-ES_tradnl"/>
+        </w:rPr>
+      </w:pPr>
+    </w:p>
+    <w:p>
+      <w:pPr>
+        <w:rPr>
+          <w:lang w:val="es-ES_tradnl"/>
+        </w:rPr>
+      </w:pPr>
+    </w:p>
+    <w:p>
+      <w:pPr>
+        <w:pStyle w:val="Ttulo3"/>
         <w:rPr>
           <w:lang w:val="es-ES_tradnl"/>
         </w:rPr>
@@ -1984,7 +2511,7 @@
         <w:rPr>
           <w:lang w:val="es-ES_tradnl"/>
         </w:rPr>
-        <w:t>la impresora, resmas de papel tamaño carta, esferos, agendas, tinta para la impresora.</w:t>
+        <w:t>PANAMERICANA</w:t>
       </w:r>
     </w:p>
     <w:p>
@@ -1993,6 +2520,1513 @@
           <w:lang w:val="es-ES_tradnl"/>
         </w:rPr>
       </w:pPr>
+      <w:r>
+        <w:rPr>
+          <w:lang w:val="es-ES_tradnl"/>
+        </w:rPr>
+        <w:t>Se describe a continuación cada producto a comprar.</w:t>
+      </w:r>
+    </w:p>
+    <w:p>
+      <w:pPr>
+        <w:rPr>
+          <w:lang w:val="es-ES_tradnl"/>
+        </w:rPr>
+      </w:pPr>
+    </w:p>
+    <w:p>
+      <w:pPr>
+        <w:rPr>
+          <w:lang w:val="es-ES_tradnl"/>
+        </w:rPr>
+      </w:pPr>
+    </w:p>
+    <w:p>
+      <w:pPr>
+        <w:rPr>
+          <w:lang w:val="es-ES_tradnl"/>
+        </w:rPr>
+      </w:pPr>
+    </w:p>
+    <w:tbl>
+      <w:tblPr>
+        <w:tblStyle w:val="Tabladecuadrcula3-nfasis4"/>
+        <w:tblW w:w="0" w:type="auto"/>
+        <w:jc w:val="center"/>
+        <w:tblLook w:val="04A0" w:firstRow="1" w:lastRow="0" w:firstColumn="1" w:lastColumn="0" w:noHBand="0" w:noVBand="1"/>
+      </w:tblPr>
+      <w:tblGrid>
+        <w:gridCol w:w="1848"/>
+        <w:gridCol w:w="3402"/>
+      </w:tblGrid>
+      <w:tr>
+        <w:trPr>
+          <w:cnfStyle w:val="100000000000" w:firstRow="1" w:lastRow="0" w:firstColumn="0" w:lastColumn="0" w:oddVBand="0" w:evenVBand="0" w:oddHBand="0" w:evenHBand="0" w:firstRowFirstColumn="0" w:firstRowLastColumn="0" w:lastRowFirstColumn="0" w:lastRowLastColumn="0"/>
+          <w:jc w:val="center"/>
+        </w:trPr>
+        <w:tc>
+          <w:tcPr>
+            <w:cnfStyle w:val="001000000100" w:firstRow="0" w:lastRow="0" w:firstColumn="1" w:lastColumn="0" w:oddVBand="0" w:evenVBand="0" w:oddHBand="0" w:evenHBand="0" w:firstRowFirstColumn="1" w:firstRowLastColumn="0" w:lastRowFirstColumn="0" w:lastRowLastColumn="0"/>
+            <w:tcW w:w="5250" w:type="dxa"/>
+            <w:gridSpan w:val="2"/>
+          </w:tcPr>
+          <w:p>
+            <w:pPr>
+              <w:jc w:val="center"/>
+              <w:rPr>
+                <w:lang w:val="es-ES_tradnl"/>
+              </w:rPr>
+            </w:pPr>
+            <w:r>
+              <w:rPr>
+                <w:lang w:val="es-ES_tradnl"/>
+              </w:rPr>
+              <w:t>Esferos</w:t>
+            </w:r>
+          </w:p>
+        </w:tc>
+      </w:tr>
+      <w:tr>
+        <w:trPr>
+          <w:cnfStyle w:val="000000100000" w:firstRow="0" w:lastRow="0" w:firstColumn="0" w:lastColumn="0" w:oddVBand="0" w:evenVBand="0" w:oddHBand="1" w:evenHBand="0" w:firstRowFirstColumn="0" w:firstRowLastColumn="0" w:lastRowFirstColumn="0" w:lastRowLastColumn="0"/>
+          <w:jc w:val="center"/>
+        </w:trPr>
+        <w:tc>
+          <w:tcPr>
+            <w:cnfStyle w:val="001000000000" w:firstRow="0" w:lastRow="0" w:firstColumn="1" w:lastColumn="0" w:oddVBand="0" w:evenVBand="0" w:oddHBand="0" w:evenHBand="0" w:firstRowFirstColumn="0" w:firstRowLastColumn="0" w:lastRowFirstColumn="0" w:lastRowLastColumn="0"/>
+            <w:tcW w:w="5250" w:type="dxa"/>
+            <w:gridSpan w:val="2"/>
+          </w:tcPr>
+          <w:p>
+            <w:pPr>
+              <w:jc w:val="center"/>
+              <w:rPr>
+                <w:lang w:val="es-ES_tradnl"/>
+              </w:rPr>
+            </w:pPr>
+            <w:r>
+              <w:rPr>
+                <w:noProof/>
+              </w:rPr>
+              <w:drawing>
+                <wp:inline distT="0" distB="0" distL="0" distR="0" wp14:anchorId="3A9259AB" wp14:editId="747891A6">
+                  <wp:extent cx="1809750" cy="2391222"/>
+                  <wp:effectExtent l="0" t="0" r="0" b="9525"/>
+                  <wp:docPr id="7" name="Imagen 7"/>
+                  <wp:cNvGraphicFramePr>
+                    <a:graphicFrameLocks xmlns:a="http://schemas.openxmlformats.org/drawingml/2006/main" noChangeAspect="1"/>
+                  </wp:cNvGraphicFramePr>
+                  <a:graphic xmlns:a="http://schemas.openxmlformats.org/drawingml/2006/main">
+                    <a:graphicData uri="http://schemas.openxmlformats.org/drawingml/2006/picture">
+                      <pic:pic xmlns:pic="http://schemas.openxmlformats.org/drawingml/2006/picture">
+                        <pic:nvPicPr>
+                          <pic:cNvPr id="1" name=""/>
+                          <pic:cNvPicPr/>
+                        </pic:nvPicPr>
+                        <pic:blipFill>
+                          <a:blip r:embed="rId11"/>
+                          <a:stretch>
+                            <a:fillRect/>
+                          </a:stretch>
+                        </pic:blipFill>
+                        <pic:spPr>
+                          <a:xfrm>
+                            <a:off x="0" y="0"/>
+                            <a:ext cx="1812605" cy="2394995"/>
+                          </a:xfrm>
+                          <a:prstGeom prst="rect">
+                            <a:avLst/>
+                          </a:prstGeom>
+                        </pic:spPr>
+                      </pic:pic>
+                    </a:graphicData>
+                  </a:graphic>
+                </wp:inline>
+              </w:drawing>
+            </w:r>
+          </w:p>
+        </w:tc>
+      </w:tr>
+      <w:tr>
+        <w:trPr>
+          <w:jc w:val="center"/>
+        </w:trPr>
+        <w:tc>
+          <w:tcPr>
+            <w:cnfStyle w:val="001000000000" w:firstRow="0" w:lastRow="0" w:firstColumn="1" w:lastColumn="0" w:oddVBand="0" w:evenVBand="0" w:oddHBand="0" w:evenHBand="0" w:firstRowFirstColumn="0" w:firstRowLastColumn="0" w:lastRowFirstColumn="0" w:lastRowLastColumn="0"/>
+            <w:tcW w:w="1848" w:type="dxa"/>
+          </w:tcPr>
+          <w:p>
+            <w:pPr>
+              <w:rPr>
+                <w:b/>
+                <w:lang w:val="es-ES_tradnl"/>
+              </w:rPr>
+            </w:pPr>
+            <w:r>
+              <w:rPr>
+                <w:b/>
+                <w:lang w:val="es-ES_tradnl"/>
+              </w:rPr>
+              <w:t xml:space="preserve">Cantidad </w:t>
+            </w:r>
+          </w:p>
+        </w:tc>
+        <w:tc>
+          <w:tcPr>
+            <w:tcW w:w="3402" w:type="dxa"/>
+          </w:tcPr>
+          <w:p>
+            <w:pPr>
+              <w:cnfStyle w:val="000000000000" w:firstRow="0" w:lastRow="0" w:firstColumn="0" w:lastColumn="0" w:oddVBand="0" w:evenVBand="0" w:oddHBand="0" w:evenHBand="0" w:firstRowFirstColumn="0" w:firstRowLastColumn="0" w:lastRowFirstColumn="0" w:lastRowLastColumn="0"/>
+              <w:rPr>
+                <w:lang w:val="es-ES_tradnl"/>
+              </w:rPr>
+            </w:pPr>
+            <w:r>
+              <w:rPr>
+                <w:lang w:val="es-ES_tradnl"/>
+              </w:rPr>
+              <w:t>1</w:t>
+            </w:r>
+          </w:p>
+        </w:tc>
+      </w:tr>
+      <w:tr>
+        <w:trPr>
+          <w:cnfStyle w:val="000000100000" w:firstRow="0" w:lastRow="0" w:firstColumn="0" w:lastColumn="0" w:oddVBand="0" w:evenVBand="0" w:oddHBand="1" w:evenHBand="0" w:firstRowFirstColumn="0" w:firstRowLastColumn="0" w:lastRowFirstColumn="0" w:lastRowLastColumn="0"/>
+          <w:jc w:val="center"/>
+        </w:trPr>
+        <w:tc>
+          <w:tcPr>
+            <w:cnfStyle w:val="001000000000" w:firstRow="0" w:lastRow="0" w:firstColumn="1" w:lastColumn="0" w:oddVBand="0" w:evenVBand="0" w:oddHBand="0" w:evenHBand="0" w:firstRowFirstColumn="0" w:firstRowLastColumn="0" w:lastRowFirstColumn="0" w:lastRowLastColumn="0"/>
+            <w:tcW w:w="1848" w:type="dxa"/>
+          </w:tcPr>
+          <w:p>
+            <w:pPr>
+              <w:rPr>
+                <w:b/>
+                <w:lang w:val="es-ES_tradnl"/>
+              </w:rPr>
+            </w:pPr>
+            <w:r>
+              <w:rPr>
+                <w:b/>
+                <w:lang w:val="es-ES_tradnl"/>
+              </w:rPr>
+              <w:t>Marca</w:t>
+            </w:r>
+          </w:p>
+        </w:tc>
+        <w:tc>
+          <w:tcPr>
+            <w:tcW w:w="3402" w:type="dxa"/>
+          </w:tcPr>
+          <w:p>
+            <w:pPr>
+              <w:cnfStyle w:val="000000100000" w:firstRow="0" w:lastRow="0" w:firstColumn="0" w:lastColumn="0" w:oddVBand="0" w:evenVBand="0" w:oddHBand="1" w:evenHBand="0" w:firstRowFirstColumn="0" w:firstRowLastColumn="0" w:lastRowFirstColumn="0" w:lastRowLastColumn="0"/>
+              <w:rPr>
+                <w:lang w:val="es-ES_tradnl"/>
+              </w:rPr>
+            </w:pPr>
+            <w:r>
+              <w:rPr>
+                <w:lang w:val="es-ES_tradnl"/>
+              </w:rPr>
+              <w:t>Pelikan</w:t>
+            </w:r>
+          </w:p>
+        </w:tc>
+      </w:tr>
+      <w:tr>
+        <w:trPr>
+          <w:jc w:val="center"/>
+        </w:trPr>
+        <w:tc>
+          <w:tcPr>
+            <w:cnfStyle w:val="001000000000" w:firstRow="0" w:lastRow="0" w:firstColumn="1" w:lastColumn="0" w:oddVBand="0" w:evenVBand="0" w:oddHBand="0" w:evenHBand="0" w:firstRowFirstColumn="0" w:firstRowLastColumn="0" w:lastRowFirstColumn="0" w:lastRowLastColumn="0"/>
+            <w:tcW w:w="5250" w:type="dxa"/>
+            <w:gridSpan w:val="2"/>
+          </w:tcPr>
+          <w:p>
+            <w:pPr>
+              <w:jc w:val="center"/>
+              <w:rPr>
+                <w:b/>
+                <w:lang w:val="es-ES_tradnl"/>
+              </w:rPr>
+            </w:pPr>
+            <w:r>
+              <w:rPr>
+                <w:b/>
+                <w:lang w:val="es-ES_tradnl"/>
+              </w:rPr>
+              <w:t>Características</w:t>
+            </w:r>
+          </w:p>
+        </w:tc>
+      </w:tr>
+      <w:tr>
+        <w:trPr>
+          <w:cnfStyle w:val="000000100000" w:firstRow="0" w:lastRow="0" w:firstColumn="0" w:lastColumn="0" w:oddVBand="0" w:evenVBand="0" w:oddHBand="1" w:evenHBand="0" w:firstRowFirstColumn="0" w:firstRowLastColumn="0" w:lastRowFirstColumn="0" w:lastRowLastColumn="0"/>
+          <w:jc w:val="center"/>
+        </w:trPr>
+        <w:tc>
+          <w:tcPr>
+            <w:cnfStyle w:val="001000000000" w:firstRow="0" w:lastRow="0" w:firstColumn="1" w:lastColumn="0" w:oddVBand="0" w:evenVBand="0" w:oddHBand="0" w:evenHBand="0" w:firstRowFirstColumn="0" w:firstRowLastColumn="0" w:lastRowFirstColumn="0" w:lastRowLastColumn="0"/>
+            <w:tcW w:w="1848" w:type="dxa"/>
+          </w:tcPr>
+          <w:p>
+            <w:pPr>
+              <w:rPr>
+                <w:b/>
+                <w:lang w:val="es-ES_tradnl"/>
+              </w:rPr>
+            </w:pPr>
+            <w:r>
+              <w:rPr>
+                <w:b/>
+                <w:lang w:val="es-ES_tradnl"/>
+              </w:rPr>
+              <w:t>Nombre</w:t>
+            </w:r>
+          </w:p>
+        </w:tc>
+        <w:tc>
+          <w:tcPr>
+            <w:tcW w:w="3402" w:type="dxa"/>
+          </w:tcPr>
+          <w:p>
+            <w:pPr>
+              <w:cnfStyle w:val="000000100000" w:firstRow="0" w:lastRow="0" w:firstColumn="0" w:lastColumn="0" w:oddVBand="0" w:evenVBand="0" w:oddHBand="1" w:evenHBand="0" w:firstRowFirstColumn="0" w:firstRowLastColumn="0" w:lastRowFirstColumn="0" w:lastRowLastColumn="0"/>
+              <w:rPr>
+                <w:lang w:val="es-ES_tradnl"/>
+              </w:rPr>
+            </w:pPr>
+            <w:r>
+              <w:rPr>
+                <w:lang w:val="es-ES_tradnl"/>
+              </w:rPr>
+              <w:t>Bolígrafo Sly</w:t>
+            </w:r>
+          </w:p>
+        </w:tc>
+      </w:tr>
+      <w:tr>
+        <w:trPr>
+          <w:jc w:val="center"/>
+        </w:trPr>
+        <w:tc>
+          <w:tcPr>
+            <w:cnfStyle w:val="001000000000" w:firstRow="0" w:lastRow="0" w:firstColumn="1" w:lastColumn="0" w:oddVBand="0" w:evenVBand="0" w:oddHBand="0" w:evenHBand="0" w:firstRowFirstColumn="0" w:firstRowLastColumn="0" w:lastRowFirstColumn="0" w:lastRowLastColumn="0"/>
+            <w:tcW w:w="1848" w:type="dxa"/>
+          </w:tcPr>
+          <w:p>
+            <w:pPr>
+              <w:rPr>
+                <w:b/>
+                <w:lang w:val="es-ES_tradnl"/>
+              </w:rPr>
+            </w:pPr>
+            <w:r>
+              <w:rPr>
+                <w:b/>
+                <w:lang w:val="es-ES_tradnl"/>
+              </w:rPr>
+              <w:t>Color Tinta</w:t>
+            </w:r>
+          </w:p>
+        </w:tc>
+        <w:tc>
+          <w:tcPr>
+            <w:tcW w:w="3402" w:type="dxa"/>
+          </w:tcPr>
+          <w:p>
+            <w:pPr>
+              <w:cnfStyle w:val="000000000000" w:firstRow="0" w:lastRow="0" w:firstColumn="0" w:lastColumn="0" w:oddVBand="0" w:evenVBand="0" w:oddHBand="0" w:evenHBand="0" w:firstRowFirstColumn="0" w:firstRowLastColumn="0" w:lastRowFirstColumn="0" w:lastRowLastColumn="0"/>
+              <w:rPr>
+                <w:lang w:val="es-ES_tradnl"/>
+              </w:rPr>
+            </w:pPr>
+            <w:r>
+              <w:rPr>
+                <w:lang w:val="es-ES_tradnl"/>
+              </w:rPr>
+              <w:t>Negro</w:t>
+            </w:r>
+          </w:p>
+        </w:tc>
+      </w:tr>
+      <w:tr>
+        <w:trPr>
+          <w:cnfStyle w:val="000000100000" w:firstRow="0" w:lastRow="0" w:firstColumn="0" w:lastColumn="0" w:oddVBand="0" w:evenVBand="0" w:oddHBand="1" w:evenHBand="0" w:firstRowFirstColumn="0" w:firstRowLastColumn="0" w:lastRowFirstColumn="0" w:lastRowLastColumn="0"/>
+          <w:jc w:val="center"/>
+        </w:trPr>
+        <w:tc>
+          <w:tcPr>
+            <w:cnfStyle w:val="001000000000" w:firstRow="0" w:lastRow="0" w:firstColumn="1" w:lastColumn="0" w:oddVBand="0" w:evenVBand="0" w:oddHBand="0" w:evenHBand="0" w:firstRowFirstColumn="0" w:firstRowLastColumn="0" w:lastRowFirstColumn="0" w:lastRowLastColumn="0"/>
+            <w:tcW w:w="5250" w:type="dxa"/>
+            <w:gridSpan w:val="2"/>
+          </w:tcPr>
+          <w:p>
+            <w:pPr>
+              <w:jc w:val="center"/>
+              <w:rPr>
+                <w:b/>
+                <w:lang w:val="es-ES_tradnl"/>
+              </w:rPr>
+            </w:pPr>
+            <w:r>
+              <w:rPr>
+                <w:b/>
+                <w:lang w:val="es-ES_tradnl"/>
+              </w:rPr>
+              <w:t>Precios</w:t>
+            </w:r>
+          </w:p>
+        </w:tc>
+      </w:tr>
+      <w:tr>
+        <w:trPr>
+          <w:jc w:val="center"/>
+        </w:trPr>
+        <w:tc>
+          <w:tcPr>
+            <w:cnfStyle w:val="001000000000" w:firstRow="0" w:lastRow="0" w:firstColumn="1" w:lastColumn="0" w:oddVBand="0" w:evenVBand="0" w:oddHBand="0" w:evenHBand="0" w:firstRowFirstColumn="0" w:firstRowLastColumn="0" w:lastRowFirstColumn="0" w:lastRowLastColumn="0"/>
+            <w:tcW w:w="1848" w:type="dxa"/>
+          </w:tcPr>
+          <w:p>
+            <w:pPr>
+              <w:rPr>
+                <w:b/>
+                <w:lang w:val="es-ES_tradnl"/>
+              </w:rPr>
+            </w:pPr>
+            <w:r>
+              <w:rPr>
+                <w:b/>
+                <w:lang w:val="es-ES_tradnl"/>
+              </w:rPr>
+              <w:t>Precio Unitario</w:t>
+            </w:r>
+          </w:p>
+        </w:tc>
+        <w:tc>
+          <w:tcPr>
+            <w:tcW w:w="3402" w:type="dxa"/>
+          </w:tcPr>
+          <w:p>
+            <w:pPr>
+              <w:cnfStyle w:val="000000000000" w:firstRow="0" w:lastRow="0" w:firstColumn="0" w:lastColumn="0" w:oddVBand="0" w:evenVBand="0" w:oddHBand="0" w:evenHBand="0" w:firstRowFirstColumn="0" w:firstRowLastColumn="0" w:lastRowFirstColumn="0" w:lastRowLastColumn="0"/>
+              <w:rPr>
+                <w:lang w:val="es-ES_tradnl"/>
+              </w:rPr>
+            </w:pPr>
+            <w:r>
+              <w:rPr>
+                <w:lang w:val="es-ES_tradnl"/>
+              </w:rPr>
+              <w:t>$</w:t>
+            </w:r>
+            <w:r>
+              <w:rPr>
+                <w:lang w:val="es-ES_tradnl"/>
+              </w:rPr>
+              <w:t>8.900</w:t>
+            </w:r>
+          </w:p>
+        </w:tc>
+      </w:tr>
+      <w:tr>
+        <w:trPr>
+          <w:cnfStyle w:val="000000100000" w:firstRow="0" w:lastRow="0" w:firstColumn="0" w:lastColumn="0" w:oddVBand="0" w:evenVBand="0" w:oddHBand="1" w:evenHBand="0" w:firstRowFirstColumn="0" w:firstRowLastColumn="0" w:lastRowFirstColumn="0" w:lastRowLastColumn="0"/>
+          <w:jc w:val="center"/>
+        </w:trPr>
+        <w:tc>
+          <w:tcPr>
+            <w:cnfStyle w:val="001000000000" w:firstRow="0" w:lastRow="0" w:firstColumn="1" w:lastColumn="0" w:oddVBand="0" w:evenVBand="0" w:oddHBand="0" w:evenHBand="0" w:firstRowFirstColumn="0" w:firstRowLastColumn="0" w:lastRowFirstColumn="0" w:lastRowLastColumn="0"/>
+            <w:tcW w:w="1848" w:type="dxa"/>
+          </w:tcPr>
+          <w:p>
+            <w:pPr>
+              <w:rPr>
+                <w:b/>
+                <w:lang w:val="es-ES_tradnl"/>
+              </w:rPr>
+            </w:pPr>
+            <w:r>
+              <w:rPr>
+                <w:b/>
+                <w:lang w:val="es-ES_tradnl"/>
+              </w:rPr>
+              <w:t>Precio Total</w:t>
+            </w:r>
+          </w:p>
+        </w:tc>
+        <w:tc>
+          <w:tcPr>
+            <w:tcW w:w="3402" w:type="dxa"/>
+          </w:tcPr>
+          <w:p>
+            <w:pPr>
+              <w:cnfStyle w:val="000000100000" w:firstRow="0" w:lastRow="0" w:firstColumn="0" w:lastColumn="0" w:oddVBand="0" w:evenVBand="0" w:oddHBand="1" w:evenHBand="0" w:firstRowFirstColumn="0" w:firstRowLastColumn="0" w:lastRowFirstColumn="0" w:lastRowLastColumn="0"/>
+              <w:rPr>
+                <w:lang w:val="es-ES_tradnl"/>
+              </w:rPr>
+            </w:pPr>
+            <w:r>
+              <w:rPr>
+                <w:lang w:val="es-ES_tradnl"/>
+              </w:rPr>
+              <w:t>$</w:t>
+            </w:r>
+            <w:r>
+              <w:rPr>
+                <w:lang w:val="es-ES_tradnl"/>
+              </w:rPr>
+              <w:t>8.900</w:t>
+            </w:r>
+          </w:p>
+        </w:tc>
+      </w:tr>
+    </w:tbl>
+    <w:p>
+      <w:pPr>
+        <w:rPr>
+          <w:lang w:val="es-ES_tradnl"/>
+        </w:rPr>
+      </w:pPr>
+    </w:p>
+    <w:p>
+      <w:pPr>
+        <w:rPr>
+          <w:lang w:val="es-ES_tradnl"/>
+        </w:rPr>
+      </w:pPr>
+    </w:p>
+    <w:p>
+      <w:pPr>
+        <w:rPr>
+          <w:lang w:val="es-ES_tradnl"/>
+        </w:rPr>
+      </w:pPr>
+    </w:p>
+    <w:p>
+      <w:pPr>
+        <w:rPr>
+          <w:lang w:val="es-ES_tradnl"/>
+        </w:rPr>
+      </w:pPr>
+    </w:p>
+    <w:p>
+      <w:pPr>
+        <w:rPr>
+          <w:lang w:val="es-ES_tradnl"/>
+        </w:rPr>
+      </w:pPr>
+    </w:p>
+    <w:p>
+      <w:pPr>
+        <w:rPr>
+          <w:lang w:val="es-ES_tradnl"/>
+        </w:rPr>
+      </w:pPr>
+    </w:p>
+    <w:p>
+      <w:pPr>
+        <w:rPr>
+          <w:lang w:val="es-ES_tradnl"/>
+        </w:rPr>
+      </w:pPr>
+    </w:p>
+    <w:tbl>
+      <w:tblPr>
+        <w:tblStyle w:val="Tabladecuadrcula3-nfasis4"/>
+        <w:tblW w:w="0" w:type="auto"/>
+        <w:jc w:val="center"/>
+        <w:tblLook w:val="04A0" w:firstRow="1" w:lastRow="0" w:firstColumn="1" w:lastColumn="0" w:noHBand="0" w:noVBand="1"/>
+      </w:tblPr>
+      <w:tblGrid>
+        <w:gridCol w:w="1848"/>
+        <w:gridCol w:w="3402"/>
+      </w:tblGrid>
+      <w:tr>
+        <w:trPr>
+          <w:cnfStyle w:val="100000000000" w:firstRow="1" w:lastRow="0" w:firstColumn="0" w:lastColumn="0" w:oddVBand="0" w:evenVBand="0" w:oddHBand="0" w:evenHBand="0" w:firstRowFirstColumn="0" w:firstRowLastColumn="0" w:lastRowFirstColumn="0" w:lastRowLastColumn="0"/>
+          <w:jc w:val="center"/>
+        </w:trPr>
+        <w:tc>
+          <w:tcPr>
+            <w:cnfStyle w:val="001000000100" w:firstRow="0" w:lastRow="0" w:firstColumn="1" w:lastColumn="0" w:oddVBand="0" w:evenVBand="0" w:oddHBand="0" w:evenHBand="0" w:firstRowFirstColumn="1" w:firstRowLastColumn="0" w:lastRowFirstColumn="0" w:lastRowLastColumn="0"/>
+            <w:tcW w:w="5250" w:type="dxa"/>
+            <w:gridSpan w:val="2"/>
+          </w:tcPr>
+          <w:p>
+            <w:pPr>
+              <w:jc w:val="center"/>
+              <w:rPr>
+                <w:lang w:val="es-ES_tradnl"/>
+              </w:rPr>
+            </w:pPr>
+            <w:r>
+              <w:rPr>
+                <w:lang w:val="es-ES_tradnl"/>
+              </w:rPr>
+              <w:lastRenderedPageBreak/>
+              <w:t>Agendas</w:t>
+            </w:r>
+          </w:p>
+        </w:tc>
+      </w:tr>
+      <w:tr>
+        <w:trPr>
+          <w:cnfStyle w:val="000000100000" w:firstRow="0" w:lastRow="0" w:firstColumn="0" w:lastColumn="0" w:oddVBand="0" w:evenVBand="0" w:oddHBand="1" w:evenHBand="0" w:firstRowFirstColumn="0" w:firstRowLastColumn="0" w:lastRowFirstColumn="0" w:lastRowLastColumn="0"/>
+          <w:jc w:val="center"/>
+        </w:trPr>
+        <w:tc>
+          <w:tcPr>
+            <w:cnfStyle w:val="001000000000" w:firstRow="0" w:lastRow="0" w:firstColumn="1" w:lastColumn="0" w:oddVBand="0" w:evenVBand="0" w:oddHBand="0" w:evenHBand="0" w:firstRowFirstColumn="0" w:firstRowLastColumn="0" w:lastRowFirstColumn="0" w:lastRowLastColumn="0"/>
+            <w:tcW w:w="5250" w:type="dxa"/>
+            <w:gridSpan w:val="2"/>
+          </w:tcPr>
+          <w:p>
+            <w:pPr>
+              <w:jc w:val="center"/>
+              <w:rPr>
+                <w:lang w:val="es-ES_tradnl"/>
+              </w:rPr>
+            </w:pPr>
+            <w:r>
+              <w:rPr>
+                <w:noProof/>
+              </w:rPr>
+              <w:drawing>
+                <wp:inline distT="0" distB="0" distL="0" distR="0" wp14:anchorId="6276A148" wp14:editId="4FF4A6A8">
+                  <wp:extent cx="1704975" cy="2149506"/>
+                  <wp:effectExtent l="0" t="0" r="0" b="3175"/>
+                  <wp:docPr id="9" name="Imagen 9"/>
+                  <wp:cNvGraphicFramePr>
+                    <a:graphicFrameLocks xmlns:a="http://schemas.openxmlformats.org/drawingml/2006/main" noChangeAspect="1"/>
+                  </wp:cNvGraphicFramePr>
+                  <a:graphic xmlns:a="http://schemas.openxmlformats.org/drawingml/2006/main">
+                    <a:graphicData uri="http://schemas.openxmlformats.org/drawingml/2006/picture">
+                      <pic:pic xmlns:pic="http://schemas.openxmlformats.org/drawingml/2006/picture">
+                        <pic:nvPicPr>
+                          <pic:cNvPr id="1" name=""/>
+                          <pic:cNvPicPr/>
+                        </pic:nvPicPr>
+                        <pic:blipFill>
+                          <a:blip r:embed="rId12"/>
+                          <a:stretch>
+                            <a:fillRect/>
+                          </a:stretch>
+                        </pic:blipFill>
+                        <pic:spPr>
+                          <a:xfrm>
+                            <a:off x="0" y="0"/>
+                            <a:ext cx="1708358" cy="2153771"/>
+                          </a:xfrm>
+                          <a:prstGeom prst="rect">
+                            <a:avLst/>
+                          </a:prstGeom>
+                        </pic:spPr>
+                      </pic:pic>
+                    </a:graphicData>
+                  </a:graphic>
+                </wp:inline>
+              </w:drawing>
+            </w:r>
+          </w:p>
+        </w:tc>
+      </w:tr>
+      <w:tr>
+        <w:trPr>
+          <w:jc w:val="center"/>
+        </w:trPr>
+        <w:tc>
+          <w:tcPr>
+            <w:cnfStyle w:val="001000000000" w:firstRow="0" w:lastRow="0" w:firstColumn="1" w:lastColumn="0" w:oddVBand="0" w:evenVBand="0" w:oddHBand="0" w:evenHBand="0" w:firstRowFirstColumn="0" w:firstRowLastColumn="0" w:lastRowFirstColumn="0" w:lastRowLastColumn="0"/>
+            <w:tcW w:w="1848" w:type="dxa"/>
+          </w:tcPr>
+          <w:p>
+            <w:pPr>
+              <w:rPr>
+                <w:b/>
+                <w:lang w:val="es-ES_tradnl"/>
+              </w:rPr>
+            </w:pPr>
+            <w:r>
+              <w:rPr>
+                <w:b/>
+                <w:lang w:val="es-ES_tradnl"/>
+              </w:rPr>
+              <w:t xml:space="preserve">Cantidad </w:t>
+            </w:r>
+          </w:p>
+        </w:tc>
+        <w:tc>
+          <w:tcPr>
+            <w:tcW w:w="3402" w:type="dxa"/>
+          </w:tcPr>
+          <w:p>
+            <w:pPr>
+              <w:cnfStyle w:val="000000000000" w:firstRow="0" w:lastRow="0" w:firstColumn="0" w:lastColumn="0" w:oddVBand="0" w:evenVBand="0" w:oddHBand="0" w:evenHBand="0" w:firstRowFirstColumn="0" w:firstRowLastColumn="0" w:lastRowFirstColumn="0" w:lastRowLastColumn="0"/>
+              <w:rPr>
+                <w:lang w:val="es-ES_tradnl"/>
+              </w:rPr>
+            </w:pPr>
+            <w:r>
+              <w:rPr>
+                <w:lang w:val="es-ES_tradnl"/>
+              </w:rPr>
+              <w:t>4</w:t>
+            </w:r>
+          </w:p>
+        </w:tc>
+      </w:tr>
+      <w:tr>
+        <w:trPr>
+          <w:cnfStyle w:val="000000100000" w:firstRow="0" w:lastRow="0" w:firstColumn="0" w:lastColumn="0" w:oddVBand="0" w:evenVBand="0" w:oddHBand="1" w:evenHBand="0" w:firstRowFirstColumn="0" w:firstRowLastColumn="0" w:lastRowFirstColumn="0" w:lastRowLastColumn="0"/>
+          <w:jc w:val="center"/>
+        </w:trPr>
+        <w:tc>
+          <w:tcPr>
+            <w:cnfStyle w:val="001000000000" w:firstRow="0" w:lastRow="0" w:firstColumn="1" w:lastColumn="0" w:oddVBand="0" w:evenVBand="0" w:oddHBand="0" w:evenHBand="0" w:firstRowFirstColumn="0" w:firstRowLastColumn="0" w:lastRowFirstColumn="0" w:lastRowLastColumn="0"/>
+            <w:tcW w:w="1848" w:type="dxa"/>
+          </w:tcPr>
+          <w:p>
+            <w:pPr>
+              <w:rPr>
+                <w:b/>
+                <w:lang w:val="es-ES_tradnl"/>
+              </w:rPr>
+            </w:pPr>
+            <w:r>
+              <w:rPr>
+                <w:b/>
+                <w:lang w:val="es-ES_tradnl"/>
+              </w:rPr>
+              <w:t>Marca</w:t>
+            </w:r>
+          </w:p>
+        </w:tc>
+        <w:tc>
+          <w:tcPr>
+            <w:tcW w:w="3402" w:type="dxa"/>
+          </w:tcPr>
+          <w:p>
+            <w:pPr>
+              <w:cnfStyle w:val="000000100000" w:firstRow="0" w:lastRow="0" w:firstColumn="0" w:lastColumn="0" w:oddVBand="0" w:evenVBand="0" w:oddHBand="1" w:evenHBand="0" w:firstRowFirstColumn="0" w:firstRowLastColumn="0" w:lastRowFirstColumn="0" w:lastRowLastColumn="0"/>
+              <w:rPr>
+                <w:lang w:val="es-ES_tradnl"/>
+              </w:rPr>
+            </w:pPr>
+            <w:r>
+              <w:rPr>
+                <w:lang w:val="es-ES_tradnl"/>
+              </w:rPr>
+              <w:t>Legis</w:t>
+            </w:r>
+          </w:p>
+        </w:tc>
+      </w:tr>
+      <w:tr>
+        <w:trPr>
+          <w:jc w:val="center"/>
+        </w:trPr>
+        <w:tc>
+          <w:tcPr>
+            <w:cnfStyle w:val="001000000000" w:firstRow="0" w:lastRow="0" w:firstColumn="1" w:lastColumn="0" w:oddVBand="0" w:evenVBand="0" w:oddHBand="0" w:evenHBand="0" w:firstRowFirstColumn="0" w:firstRowLastColumn="0" w:lastRowFirstColumn="0" w:lastRowLastColumn="0"/>
+            <w:tcW w:w="5250" w:type="dxa"/>
+            <w:gridSpan w:val="2"/>
+          </w:tcPr>
+          <w:p>
+            <w:pPr>
+              <w:jc w:val="center"/>
+              <w:rPr>
+                <w:b/>
+                <w:lang w:val="es-ES_tradnl"/>
+              </w:rPr>
+            </w:pPr>
+            <w:r>
+              <w:rPr>
+                <w:b/>
+                <w:lang w:val="es-ES_tradnl"/>
+              </w:rPr>
+              <w:t>Características</w:t>
+            </w:r>
+          </w:p>
+        </w:tc>
+      </w:tr>
+      <w:tr>
+        <w:trPr>
+          <w:cnfStyle w:val="000000100000" w:firstRow="0" w:lastRow="0" w:firstColumn="0" w:lastColumn="0" w:oddVBand="0" w:evenVBand="0" w:oddHBand="1" w:evenHBand="0" w:firstRowFirstColumn="0" w:firstRowLastColumn="0" w:lastRowFirstColumn="0" w:lastRowLastColumn="0"/>
+          <w:jc w:val="center"/>
+        </w:trPr>
+        <w:tc>
+          <w:tcPr>
+            <w:cnfStyle w:val="001000000000" w:firstRow="0" w:lastRow="0" w:firstColumn="1" w:lastColumn="0" w:oddVBand="0" w:evenVBand="0" w:oddHBand="0" w:evenHBand="0" w:firstRowFirstColumn="0" w:firstRowLastColumn="0" w:lastRowFirstColumn="0" w:lastRowLastColumn="0"/>
+            <w:tcW w:w="1848" w:type="dxa"/>
+          </w:tcPr>
+          <w:p>
+            <w:pPr>
+              <w:rPr>
+                <w:b/>
+                <w:lang w:val="es-ES_tradnl"/>
+              </w:rPr>
+            </w:pPr>
+            <w:r>
+              <w:rPr>
+                <w:b/>
+                <w:lang w:val="es-ES_tradnl"/>
+              </w:rPr>
+              <w:t>Nombre</w:t>
+            </w:r>
+          </w:p>
+        </w:tc>
+        <w:tc>
+          <w:tcPr>
+            <w:tcW w:w="3402" w:type="dxa"/>
+          </w:tcPr>
+          <w:p>
+            <w:pPr>
+              <w:cnfStyle w:val="000000100000" w:firstRow="0" w:lastRow="0" w:firstColumn="0" w:lastColumn="0" w:oddVBand="0" w:evenVBand="0" w:oddHBand="1" w:evenHBand="0" w:firstRowFirstColumn="0" w:firstRowLastColumn="0" w:lastRowFirstColumn="0" w:lastRowLastColumn="0"/>
+              <w:rPr>
+                <w:lang w:val="es-ES_tradnl"/>
+              </w:rPr>
+            </w:pPr>
+            <w:r>
+              <w:rPr>
+                <w:lang w:val="es-ES_tradnl"/>
+              </w:rPr>
+              <w:t>Agenda permanente diaria Camo</w:t>
+            </w:r>
+          </w:p>
+        </w:tc>
+      </w:tr>
+      <w:tr>
+        <w:trPr>
+          <w:jc w:val="center"/>
+        </w:trPr>
+        <w:tc>
+          <w:tcPr>
+            <w:cnfStyle w:val="001000000000" w:firstRow="0" w:lastRow="0" w:firstColumn="1" w:lastColumn="0" w:oddVBand="0" w:evenVBand="0" w:oddHBand="0" w:evenHBand="0" w:firstRowFirstColumn="0" w:firstRowLastColumn="0" w:lastRowFirstColumn="0" w:lastRowLastColumn="0"/>
+            <w:tcW w:w="1848" w:type="dxa"/>
+          </w:tcPr>
+          <w:p>
+            <w:pPr>
+              <w:rPr>
+                <w:b/>
+                <w:lang w:val="es-ES_tradnl"/>
+              </w:rPr>
+            </w:pPr>
+            <w:r>
+              <w:rPr>
+                <w:b/>
+                <w:lang w:val="es-ES_tradnl"/>
+              </w:rPr>
+              <w:t>Tipo de diagramación</w:t>
+            </w:r>
+          </w:p>
+        </w:tc>
+        <w:tc>
+          <w:tcPr>
+            <w:tcW w:w="3402" w:type="dxa"/>
+          </w:tcPr>
+          <w:p>
+            <w:pPr>
+              <w:cnfStyle w:val="000000000000" w:firstRow="0" w:lastRow="0" w:firstColumn="0" w:lastColumn="0" w:oddVBand="0" w:evenVBand="0" w:oddHBand="0" w:evenHBand="0" w:firstRowFirstColumn="0" w:firstRowLastColumn="0" w:lastRowFirstColumn="0" w:lastRowLastColumn="0"/>
+              <w:rPr>
+                <w:lang w:val="es-ES_tradnl"/>
+              </w:rPr>
+            </w:pPr>
+            <w:r>
+              <w:rPr>
+                <w:lang w:val="es-ES_tradnl"/>
+              </w:rPr>
+              <w:t>Diaria</w:t>
+            </w:r>
+          </w:p>
+        </w:tc>
+      </w:tr>
+      <w:tr>
+        <w:trPr>
+          <w:cnfStyle w:val="000000100000" w:firstRow="0" w:lastRow="0" w:firstColumn="0" w:lastColumn="0" w:oddVBand="0" w:evenVBand="0" w:oddHBand="1" w:evenHBand="0" w:firstRowFirstColumn="0" w:firstRowLastColumn="0" w:lastRowFirstColumn="0" w:lastRowLastColumn="0"/>
+          <w:jc w:val="center"/>
+        </w:trPr>
+        <w:tc>
+          <w:tcPr>
+            <w:cnfStyle w:val="001000000000" w:firstRow="0" w:lastRow="0" w:firstColumn="1" w:lastColumn="0" w:oddVBand="0" w:evenVBand="0" w:oddHBand="0" w:evenHBand="0" w:firstRowFirstColumn="0" w:firstRowLastColumn="0" w:lastRowFirstColumn="0" w:lastRowLastColumn="0"/>
+            <w:tcW w:w="1848" w:type="dxa"/>
+          </w:tcPr>
+          <w:p>
+            <w:pPr>
+              <w:rPr>
+                <w:b/>
+                <w:lang w:val="es-ES_tradnl"/>
+              </w:rPr>
+            </w:pPr>
+            <w:r>
+              <w:rPr>
+                <w:b/>
+                <w:lang w:val="es-ES_tradnl"/>
+              </w:rPr>
+              <w:t>Tamaño</w:t>
+            </w:r>
+          </w:p>
+        </w:tc>
+        <w:tc>
+          <w:tcPr>
+            <w:tcW w:w="3402" w:type="dxa"/>
+          </w:tcPr>
+          <w:p>
+            <w:pPr>
+              <w:cnfStyle w:val="000000100000" w:firstRow="0" w:lastRow="0" w:firstColumn="0" w:lastColumn="0" w:oddVBand="0" w:evenVBand="0" w:oddHBand="1" w:evenHBand="0" w:firstRowFirstColumn="0" w:firstRowLastColumn="0" w:lastRowFirstColumn="0" w:lastRowLastColumn="0"/>
+              <w:rPr>
+                <w:lang w:val="es-ES_tradnl"/>
+              </w:rPr>
+            </w:pPr>
+            <w:r>
+              <w:rPr>
+                <w:lang w:val="es-ES_tradnl"/>
+              </w:rPr>
+              <w:t>15 cm x 21 cm</w:t>
+            </w:r>
+          </w:p>
+        </w:tc>
+      </w:tr>
+      <w:tr>
+        <w:trPr>
+          <w:jc w:val="center"/>
+        </w:trPr>
+        <w:tc>
+          <w:tcPr>
+            <w:cnfStyle w:val="001000000000" w:firstRow="0" w:lastRow="0" w:firstColumn="1" w:lastColumn="0" w:oddVBand="0" w:evenVBand="0" w:oddHBand="0" w:evenHBand="0" w:firstRowFirstColumn="0" w:firstRowLastColumn="0" w:lastRowFirstColumn="0" w:lastRowLastColumn="0"/>
+            <w:tcW w:w="1848" w:type="dxa"/>
+          </w:tcPr>
+          <w:p>
+            <w:pPr>
+              <w:rPr>
+                <w:b/>
+                <w:lang w:val="es-ES_tradnl"/>
+              </w:rPr>
+            </w:pPr>
+            <w:r>
+              <w:rPr>
+                <w:b/>
+                <w:lang w:val="es-ES_tradnl"/>
+              </w:rPr>
+              <w:t>Número de páginas</w:t>
+            </w:r>
+          </w:p>
+        </w:tc>
+        <w:tc>
+          <w:tcPr>
+            <w:tcW w:w="3402" w:type="dxa"/>
+          </w:tcPr>
+          <w:p>
+            <w:pPr>
+              <w:cnfStyle w:val="000000000000" w:firstRow="0" w:lastRow="0" w:firstColumn="0" w:lastColumn="0" w:oddVBand="0" w:evenVBand="0" w:oddHBand="0" w:evenHBand="0" w:firstRowFirstColumn="0" w:firstRowLastColumn="0" w:lastRowFirstColumn="0" w:lastRowLastColumn="0"/>
+              <w:rPr>
+                <w:lang w:val="es-ES_tradnl"/>
+              </w:rPr>
+            </w:pPr>
+            <w:r>
+              <w:rPr>
+                <w:lang w:val="es-ES_tradnl"/>
+              </w:rPr>
+              <w:t>396</w:t>
+            </w:r>
+          </w:p>
+        </w:tc>
+      </w:tr>
+      <w:tr>
+        <w:trPr>
+          <w:cnfStyle w:val="000000100000" w:firstRow="0" w:lastRow="0" w:firstColumn="0" w:lastColumn="0" w:oddVBand="0" w:evenVBand="0" w:oddHBand="1" w:evenHBand="0" w:firstRowFirstColumn="0" w:firstRowLastColumn="0" w:lastRowFirstColumn="0" w:lastRowLastColumn="0"/>
+          <w:jc w:val="center"/>
+        </w:trPr>
+        <w:tc>
+          <w:tcPr>
+            <w:cnfStyle w:val="001000000000" w:firstRow="0" w:lastRow="0" w:firstColumn="1" w:lastColumn="0" w:oddVBand="0" w:evenVBand="0" w:oddHBand="0" w:evenHBand="0" w:firstRowFirstColumn="0" w:firstRowLastColumn="0" w:lastRowFirstColumn="0" w:lastRowLastColumn="0"/>
+            <w:tcW w:w="1848" w:type="dxa"/>
+          </w:tcPr>
+          <w:p>
+            <w:pPr>
+              <w:rPr>
+                <w:b/>
+                <w:lang w:val="es-ES_tradnl"/>
+              </w:rPr>
+            </w:pPr>
+            <w:r>
+              <w:rPr>
+                <w:b/>
+                <w:lang w:val="es-ES_tradnl"/>
+              </w:rPr>
+              <w:t>Tipo de programación</w:t>
+            </w:r>
+          </w:p>
+        </w:tc>
+        <w:tc>
+          <w:tcPr>
+            <w:tcW w:w="3402" w:type="dxa"/>
+          </w:tcPr>
+          <w:p>
+            <w:pPr>
+              <w:cnfStyle w:val="000000100000" w:firstRow="0" w:lastRow="0" w:firstColumn="0" w:lastColumn="0" w:oddVBand="0" w:evenVBand="0" w:oddHBand="1" w:evenHBand="0" w:firstRowFirstColumn="0" w:firstRowLastColumn="0" w:lastRowFirstColumn="0" w:lastRowLastColumn="0"/>
+              <w:rPr>
+                <w:lang w:val="es-ES_tradnl"/>
+              </w:rPr>
+            </w:pPr>
+            <w:r>
+              <w:rPr>
+                <w:lang w:val="es-ES_tradnl"/>
+              </w:rPr>
+              <w:t>Extendida de 7 a.m. a 8 p.m.</w:t>
+            </w:r>
+          </w:p>
+        </w:tc>
+      </w:tr>
+      <w:tr>
+        <w:trPr>
+          <w:jc w:val="center"/>
+        </w:trPr>
+        <w:tc>
+          <w:tcPr>
+            <w:cnfStyle w:val="001000000000" w:firstRow="0" w:lastRow="0" w:firstColumn="1" w:lastColumn="0" w:oddVBand="0" w:evenVBand="0" w:oddHBand="0" w:evenHBand="0" w:firstRowFirstColumn="0" w:firstRowLastColumn="0" w:lastRowFirstColumn="0" w:lastRowLastColumn="0"/>
+            <w:tcW w:w="5250" w:type="dxa"/>
+            <w:gridSpan w:val="2"/>
+          </w:tcPr>
+          <w:p>
+            <w:pPr>
+              <w:jc w:val="center"/>
+              <w:rPr>
+                <w:b/>
+                <w:lang w:val="es-ES_tradnl"/>
+              </w:rPr>
+            </w:pPr>
+            <w:r>
+              <w:rPr>
+                <w:b/>
+                <w:lang w:val="es-ES_tradnl"/>
+              </w:rPr>
+              <w:t>Precios</w:t>
+            </w:r>
+          </w:p>
+        </w:tc>
+      </w:tr>
+      <w:tr>
+        <w:trPr>
+          <w:cnfStyle w:val="000000100000" w:firstRow="0" w:lastRow="0" w:firstColumn="0" w:lastColumn="0" w:oddVBand="0" w:evenVBand="0" w:oddHBand="1" w:evenHBand="0" w:firstRowFirstColumn="0" w:firstRowLastColumn="0" w:lastRowFirstColumn="0" w:lastRowLastColumn="0"/>
+          <w:jc w:val="center"/>
+        </w:trPr>
+        <w:tc>
+          <w:tcPr>
+            <w:cnfStyle w:val="001000000000" w:firstRow="0" w:lastRow="0" w:firstColumn="1" w:lastColumn="0" w:oddVBand="0" w:evenVBand="0" w:oddHBand="0" w:evenHBand="0" w:firstRowFirstColumn="0" w:firstRowLastColumn="0" w:lastRowFirstColumn="0" w:lastRowLastColumn="0"/>
+            <w:tcW w:w="1848" w:type="dxa"/>
+          </w:tcPr>
+          <w:p>
+            <w:pPr>
+              <w:rPr>
+                <w:b/>
+                <w:lang w:val="es-ES_tradnl"/>
+              </w:rPr>
+            </w:pPr>
+            <w:r>
+              <w:rPr>
+                <w:b/>
+                <w:lang w:val="es-ES_tradnl"/>
+              </w:rPr>
+              <w:t>Precio Unitario</w:t>
+            </w:r>
+          </w:p>
+        </w:tc>
+        <w:tc>
+          <w:tcPr>
+            <w:tcW w:w="3402" w:type="dxa"/>
+          </w:tcPr>
+          <w:p>
+            <w:pPr>
+              <w:cnfStyle w:val="000000100000" w:firstRow="0" w:lastRow="0" w:firstColumn="0" w:lastColumn="0" w:oddVBand="0" w:evenVBand="0" w:oddHBand="1" w:evenHBand="0" w:firstRowFirstColumn="0" w:firstRowLastColumn="0" w:lastRowFirstColumn="0" w:lastRowLastColumn="0"/>
+              <w:rPr>
+                <w:lang w:val="es-ES_tradnl"/>
+              </w:rPr>
+            </w:pPr>
+            <w:r>
+              <w:rPr>
+                <w:lang w:val="es-ES_tradnl"/>
+              </w:rPr>
+              <w:t>$</w:t>
+            </w:r>
+            <w:r>
+              <w:rPr>
+                <w:lang w:val="es-ES_tradnl"/>
+              </w:rPr>
+              <w:t>44.200</w:t>
+            </w:r>
+          </w:p>
+        </w:tc>
+      </w:tr>
+      <w:tr>
+        <w:trPr>
+          <w:jc w:val="center"/>
+        </w:trPr>
+        <w:tc>
+          <w:tcPr>
+            <w:cnfStyle w:val="001000000000" w:firstRow="0" w:lastRow="0" w:firstColumn="1" w:lastColumn="0" w:oddVBand="0" w:evenVBand="0" w:oddHBand="0" w:evenHBand="0" w:firstRowFirstColumn="0" w:firstRowLastColumn="0" w:lastRowFirstColumn="0" w:lastRowLastColumn="0"/>
+            <w:tcW w:w="1848" w:type="dxa"/>
+          </w:tcPr>
+          <w:p>
+            <w:pPr>
+              <w:rPr>
+                <w:b/>
+                <w:lang w:val="es-ES_tradnl"/>
+              </w:rPr>
+            </w:pPr>
+            <w:r>
+              <w:rPr>
+                <w:b/>
+                <w:lang w:val="es-ES_tradnl"/>
+              </w:rPr>
+              <w:t>Precio Total</w:t>
+            </w:r>
+          </w:p>
+        </w:tc>
+        <w:tc>
+          <w:tcPr>
+            <w:tcW w:w="3402" w:type="dxa"/>
+          </w:tcPr>
+          <w:p>
+            <w:pPr>
+              <w:cnfStyle w:val="000000000000" w:firstRow="0" w:lastRow="0" w:firstColumn="0" w:lastColumn="0" w:oddVBand="0" w:evenVBand="0" w:oddHBand="0" w:evenHBand="0" w:firstRowFirstColumn="0" w:firstRowLastColumn="0" w:lastRowFirstColumn="0" w:lastRowLastColumn="0"/>
+              <w:rPr>
+                <w:lang w:val="es-ES_tradnl"/>
+              </w:rPr>
+            </w:pPr>
+            <w:r>
+              <w:rPr>
+                <w:lang w:val="es-ES_tradnl"/>
+              </w:rPr>
+              <w:t>$</w:t>
+            </w:r>
+            <w:r>
+              <w:rPr>
+                <w:lang w:val="es-ES_tradnl"/>
+              </w:rPr>
+              <w:t>176.800</w:t>
+            </w:r>
+          </w:p>
+        </w:tc>
+      </w:tr>
+    </w:tbl>
+    <w:p>
+      <w:pPr>
+        <w:rPr>
+          <w:lang w:val="es-ES_tradnl"/>
+        </w:rPr>
+      </w:pPr>
+    </w:p>
+    <w:p>
+      <w:pPr>
+        <w:pStyle w:val="Ttulo3"/>
+        <w:rPr>
+          <w:lang w:val="es-ES_tradnl"/>
+        </w:rPr>
+      </w:pPr>
+      <w:r>
+        <w:rPr>
+          <w:lang w:val="es-ES_tradnl"/>
+        </w:rPr>
+        <w:t>ECOLOR</w:t>
+      </w:r>
+    </w:p>
+    <w:p>
+      <w:pPr>
+        <w:rPr>
+          <w:lang w:val="es-ES_tradnl"/>
+        </w:rPr>
+      </w:pPr>
+      <w:r>
+        <w:rPr>
+          <w:lang w:val="es-ES_tradnl"/>
+        </w:rPr>
+        <w:t>Se comprará los cartuchos de tinta para la impresora.</w:t>
+      </w:r>
+    </w:p>
+    <w:p>
+      <w:pPr>
+        <w:rPr>
+          <w:lang w:val="es-ES_tradnl"/>
+        </w:rPr>
+      </w:pPr>
+    </w:p>
+    <w:tbl>
+      <w:tblPr>
+        <w:tblStyle w:val="Tabladecuadrcula3-nfasis4"/>
+        <w:tblW w:w="0" w:type="auto"/>
+        <w:jc w:val="center"/>
+        <w:tblLook w:val="04A0" w:firstRow="1" w:lastRow="0" w:firstColumn="1" w:lastColumn="0" w:noHBand="0" w:noVBand="1"/>
+      </w:tblPr>
+      <w:tblGrid>
+        <w:gridCol w:w="1848"/>
+        <w:gridCol w:w="3402"/>
+      </w:tblGrid>
+      <w:tr>
+        <w:trPr>
+          <w:cnfStyle w:val="100000000000" w:firstRow="1" w:lastRow="0" w:firstColumn="0" w:lastColumn="0" w:oddVBand="0" w:evenVBand="0" w:oddHBand="0" w:evenHBand="0" w:firstRowFirstColumn="0" w:firstRowLastColumn="0" w:lastRowFirstColumn="0" w:lastRowLastColumn="0"/>
+          <w:jc w:val="center"/>
+        </w:trPr>
+        <w:tc>
+          <w:tcPr>
+            <w:cnfStyle w:val="001000000100" w:firstRow="0" w:lastRow="0" w:firstColumn="1" w:lastColumn="0" w:oddVBand="0" w:evenVBand="0" w:oddHBand="0" w:evenHBand="0" w:firstRowFirstColumn="1" w:firstRowLastColumn="0" w:lastRowFirstColumn="0" w:lastRowLastColumn="0"/>
+            <w:tcW w:w="5250" w:type="dxa"/>
+            <w:gridSpan w:val="2"/>
+          </w:tcPr>
+          <w:p>
+            <w:pPr>
+              <w:jc w:val="center"/>
+              <w:rPr>
+                <w:lang w:val="es-ES_tradnl"/>
+              </w:rPr>
+            </w:pPr>
+            <w:r>
+              <w:rPr>
+                <w:lang w:val="es-ES_tradnl"/>
+              </w:rPr>
+              <w:lastRenderedPageBreak/>
+              <w:t>Cartucho</w:t>
+            </w:r>
+            <w:r>
+              <w:rPr>
+                <w:lang w:val="es-ES_tradnl"/>
+              </w:rPr>
+              <w:t xml:space="preserve"> para</w:t>
+            </w:r>
+            <w:r>
+              <w:rPr>
+                <w:lang w:val="es-ES_tradnl"/>
+              </w:rPr>
+              <w:t xml:space="preserve"> impresora </w:t>
+            </w:r>
+          </w:p>
+        </w:tc>
+      </w:tr>
+      <w:tr>
+        <w:trPr>
+          <w:cnfStyle w:val="000000100000" w:firstRow="0" w:lastRow="0" w:firstColumn="0" w:lastColumn="0" w:oddVBand="0" w:evenVBand="0" w:oddHBand="1" w:evenHBand="0" w:firstRowFirstColumn="0" w:firstRowLastColumn="0" w:lastRowFirstColumn="0" w:lastRowLastColumn="0"/>
+          <w:jc w:val="center"/>
+        </w:trPr>
+        <w:tc>
+          <w:tcPr>
+            <w:cnfStyle w:val="001000000000" w:firstRow="0" w:lastRow="0" w:firstColumn="1" w:lastColumn="0" w:oddVBand="0" w:evenVBand="0" w:oddHBand="0" w:evenHBand="0" w:firstRowFirstColumn="0" w:firstRowLastColumn="0" w:lastRowFirstColumn="0" w:lastRowLastColumn="0"/>
+            <w:tcW w:w="5250" w:type="dxa"/>
+            <w:gridSpan w:val="2"/>
+          </w:tcPr>
+          <w:p>
+            <w:pPr>
+              <w:jc w:val="center"/>
+              <w:rPr>
+                <w:lang w:val="es-ES_tradnl"/>
+              </w:rPr>
+            </w:pPr>
+            <w:r>
+              <w:rPr>
+                <w:noProof/>
+              </w:rPr>
+              <w:drawing>
+                <wp:inline distT="0" distB="0" distL="0" distR="0" wp14:anchorId="7B72089B" wp14:editId="7B54411E">
+                  <wp:extent cx="1253876" cy="1314450"/>
+                  <wp:effectExtent l="0" t="0" r="3810" b="0"/>
+                  <wp:docPr id="11" name="Imagen 11"/>
+                  <wp:cNvGraphicFramePr>
+                    <a:graphicFrameLocks xmlns:a="http://schemas.openxmlformats.org/drawingml/2006/main" noChangeAspect="1"/>
+                  </wp:cNvGraphicFramePr>
+                  <a:graphic xmlns:a="http://schemas.openxmlformats.org/drawingml/2006/main">
+                    <a:graphicData uri="http://schemas.openxmlformats.org/drawingml/2006/picture">
+                      <pic:pic xmlns:pic="http://schemas.openxmlformats.org/drawingml/2006/picture">
+                        <pic:nvPicPr>
+                          <pic:cNvPr id="1" name=""/>
+                          <pic:cNvPicPr/>
+                        </pic:nvPicPr>
+                        <pic:blipFill>
+                          <a:blip r:embed="rId13"/>
+                          <a:stretch>
+                            <a:fillRect/>
+                          </a:stretch>
+                        </pic:blipFill>
+                        <pic:spPr>
+                          <a:xfrm>
+                            <a:off x="0" y="0"/>
+                            <a:ext cx="1255886" cy="1316557"/>
+                          </a:xfrm>
+                          <a:prstGeom prst="rect">
+                            <a:avLst/>
+                          </a:prstGeom>
+                        </pic:spPr>
+                      </pic:pic>
+                    </a:graphicData>
+                  </a:graphic>
+                </wp:inline>
+              </w:drawing>
+            </w:r>
+          </w:p>
+        </w:tc>
+      </w:tr>
+      <w:tr>
+        <w:trPr>
+          <w:jc w:val="center"/>
+        </w:trPr>
+        <w:tc>
+          <w:tcPr>
+            <w:cnfStyle w:val="001000000000" w:firstRow="0" w:lastRow="0" w:firstColumn="1" w:lastColumn="0" w:oddVBand="0" w:evenVBand="0" w:oddHBand="0" w:evenHBand="0" w:firstRowFirstColumn="0" w:firstRowLastColumn="0" w:lastRowFirstColumn="0" w:lastRowLastColumn="0"/>
+            <w:tcW w:w="1848" w:type="dxa"/>
+          </w:tcPr>
+          <w:p>
+            <w:pPr>
+              <w:rPr>
+                <w:b/>
+                <w:lang w:val="es-ES_tradnl"/>
+              </w:rPr>
+            </w:pPr>
+            <w:r>
+              <w:rPr>
+                <w:b/>
+                <w:lang w:val="es-ES_tradnl"/>
+              </w:rPr>
+              <w:t xml:space="preserve">Cantidad </w:t>
+            </w:r>
+          </w:p>
+        </w:tc>
+        <w:tc>
+          <w:tcPr>
+            <w:tcW w:w="3402" w:type="dxa"/>
+          </w:tcPr>
+          <w:p>
+            <w:pPr>
+              <w:cnfStyle w:val="000000000000" w:firstRow="0" w:lastRow="0" w:firstColumn="0" w:lastColumn="0" w:oddVBand="0" w:evenVBand="0" w:oddHBand="0" w:evenHBand="0" w:firstRowFirstColumn="0" w:firstRowLastColumn="0" w:lastRowFirstColumn="0" w:lastRowLastColumn="0"/>
+              <w:rPr>
+                <w:lang w:val="es-ES_tradnl"/>
+              </w:rPr>
+            </w:pPr>
+            <w:r>
+              <w:rPr>
+                <w:lang w:val="es-ES_tradnl"/>
+              </w:rPr>
+              <w:t>2</w:t>
+            </w:r>
+          </w:p>
+        </w:tc>
+      </w:tr>
+      <w:tr>
+        <w:trPr>
+          <w:cnfStyle w:val="000000100000" w:firstRow="0" w:lastRow="0" w:firstColumn="0" w:lastColumn="0" w:oddVBand="0" w:evenVBand="0" w:oddHBand="1" w:evenHBand="0" w:firstRowFirstColumn="0" w:firstRowLastColumn="0" w:lastRowFirstColumn="0" w:lastRowLastColumn="0"/>
+          <w:jc w:val="center"/>
+        </w:trPr>
+        <w:tc>
+          <w:tcPr>
+            <w:cnfStyle w:val="001000000000" w:firstRow="0" w:lastRow="0" w:firstColumn="1" w:lastColumn="0" w:oddVBand="0" w:evenVBand="0" w:oddHBand="0" w:evenHBand="0" w:firstRowFirstColumn="0" w:firstRowLastColumn="0" w:lastRowFirstColumn="0" w:lastRowLastColumn="0"/>
+            <w:tcW w:w="1848" w:type="dxa"/>
+          </w:tcPr>
+          <w:p>
+            <w:pPr>
+              <w:rPr>
+                <w:b/>
+                <w:lang w:val="es-ES_tradnl"/>
+              </w:rPr>
+            </w:pPr>
+            <w:r>
+              <w:rPr>
+                <w:b/>
+                <w:lang w:val="es-ES_tradnl"/>
+              </w:rPr>
+              <w:t>Marca</w:t>
+            </w:r>
+          </w:p>
+        </w:tc>
+        <w:tc>
+          <w:tcPr>
+            <w:tcW w:w="3402" w:type="dxa"/>
+          </w:tcPr>
+          <w:p>
+            <w:pPr>
+              <w:cnfStyle w:val="000000100000" w:firstRow="0" w:lastRow="0" w:firstColumn="0" w:lastColumn="0" w:oddVBand="0" w:evenVBand="0" w:oddHBand="1" w:evenHBand="0" w:firstRowFirstColumn="0" w:firstRowLastColumn="0" w:lastRowFirstColumn="0" w:lastRowLastColumn="0"/>
+              <w:rPr>
+                <w:lang w:val="es-ES_tradnl"/>
+              </w:rPr>
+            </w:pPr>
+            <w:r>
+              <w:rPr>
+                <w:lang w:val="es-ES_tradnl"/>
+              </w:rPr>
+              <w:t>HP 2135LA</w:t>
+            </w:r>
+          </w:p>
+        </w:tc>
+      </w:tr>
+      <w:tr>
+        <w:trPr>
+          <w:jc w:val="center"/>
+        </w:trPr>
+        <w:tc>
+          <w:tcPr>
+            <w:cnfStyle w:val="001000000000" w:firstRow="0" w:lastRow="0" w:firstColumn="1" w:lastColumn="0" w:oddVBand="0" w:evenVBand="0" w:oddHBand="0" w:evenHBand="0" w:firstRowFirstColumn="0" w:firstRowLastColumn="0" w:lastRowFirstColumn="0" w:lastRowLastColumn="0"/>
+            <w:tcW w:w="5250" w:type="dxa"/>
+            <w:gridSpan w:val="2"/>
+          </w:tcPr>
+          <w:p>
+            <w:pPr>
+              <w:jc w:val="center"/>
+              <w:rPr>
+                <w:b/>
+                <w:lang w:val="es-ES_tradnl"/>
+              </w:rPr>
+            </w:pPr>
+            <w:r>
+              <w:rPr>
+                <w:b/>
+                <w:lang w:val="es-ES_tradnl"/>
+              </w:rPr>
+              <w:t>Precios</w:t>
+            </w:r>
+          </w:p>
+        </w:tc>
+      </w:tr>
+      <w:tr>
+        <w:trPr>
+          <w:cnfStyle w:val="000000100000" w:firstRow="0" w:lastRow="0" w:firstColumn="0" w:lastColumn="0" w:oddVBand="0" w:evenVBand="0" w:oddHBand="1" w:evenHBand="0" w:firstRowFirstColumn="0" w:firstRowLastColumn="0" w:lastRowFirstColumn="0" w:lastRowLastColumn="0"/>
+          <w:jc w:val="center"/>
+        </w:trPr>
+        <w:tc>
+          <w:tcPr>
+            <w:cnfStyle w:val="001000000000" w:firstRow="0" w:lastRow="0" w:firstColumn="1" w:lastColumn="0" w:oddVBand="0" w:evenVBand="0" w:oddHBand="0" w:evenHBand="0" w:firstRowFirstColumn="0" w:firstRowLastColumn="0" w:lastRowFirstColumn="0" w:lastRowLastColumn="0"/>
+            <w:tcW w:w="1848" w:type="dxa"/>
+          </w:tcPr>
+          <w:p>
+            <w:pPr>
+              <w:rPr>
+                <w:b/>
+                <w:lang w:val="es-ES_tradnl"/>
+              </w:rPr>
+            </w:pPr>
+            <w:r>
+              <w:rPr>
+                <w:b/>
+                <w:lang w:val="es-ES_tradnl"/>
+              </w:rPr>
+              <w:t>Precio Unitario</w:t>
+            </w:r>
+          </w:p>
+        </w:tc>
+        <w:tc>
+          <w:tcPr>
+            <w:tcW w:w="3402" w:type="dxa"/>
+          </w:tcPr>
+          <w:p>
+            <w:pPr>
+              <w:cnfStyle w:val="000000100000" w:firstRow="0" w:lastRow="0" w:firstColumn="0" w:lastColumn="0" w:oddVBand="0" w:evenVBand="0" w:oddHBand="1" w:evenHBand="0" w:firstRowFirstColumn="0" w:firstRowLastColumn="0" w:lastRowFirstColumn="0" w:lastRowLastColumn="0"/>
+              <w:rPr>
+                <w:lang w:val="es-ES_tradnl"/>
+              </w:rPr>
+            </w:pPr>
+            <w:r>
+              <w:rPr>
+                <w:lang w:val="es-ES_tradnl"/>
+              </w:rPr>
+              <w:t>$4</w:t>
+            </w:r>
+            <w:r>
+              <w:rPr>
+                <w:lang w:val="es-ES_tradnl"/>
+              </w:rPr>
+              <w:t>5.000</w:t>
+            </w:r>
+          </w:p>
+        </w:tc>
+      </w:tr>
+      <w:tr>
+        <w:trPr>
+          <w:jc w:val="center"/>
+        </w:trPr>
+        <w:tc>
+          <w:tcPr>
+            <w:cnfStyle w:val="001000000000" w:firstRow="0" w:lastRow="0" w:firstColumn="1" w:lastColumn="0" w:oddVBand="0" w:evenVBand="0" w:oddHBand="0" w:evenHBand="0" w:firstRowFirstColumn="0" w:firstRowLastColumn="0" w:lastRowFirstColumn="0" w:lastRowLastColumn="0"/>
+            <w:tcW w:w="1848" w:type="dxa"/>
+          </w:tcPr>
+          <w:p>
+            <w:pPr>
+              <w:rPr>
+                <w:b/>
+                <w:lang w:val="es-ES_tradnl"/>
+              </w:rPr>
+            </w:pPr>
+            <w:r>
+              <w:rPr>
+                <w:b/>
+                <w:lang w:val="es-ES_tradnl"/>
+              </w:rPr>
+              <w:t>Precio Total</w:t>
+            </w:r>
+          </w:p>
+        </w:tc>
+        <w:tc>
+          <w:tcPr>
+            <w:tcW w:w="3402" w:type="dxa"/>
+          </w:tcPr>
+          <w:p>
+            <w:pPr>
+              <w:cnfStyle w:val="000000000000" w:firstRow="0" w:lastRow="0" w:firstColumn="0" w:lastColumn="0" w:oddVBand="0" w:evenVBand="0" w:oddHBand="0" w:evenHBand="0" w:firstRowFirstColumn="0" w:firstRowLastColumn="0" w:lastRowFirstColumn="0" w:lastRowLastColumn="0"/>
+              <w:rPr>
+                <w:lang w:val="es-ES_tradnl"/>
+              </w:rPr>
+            </w:pPr>
+            <w:r>
+              <w:rPr>
+                <w:lang w:val="es-ES_tradnl"/>
+              </w:rPr>
+              <w:t>$</w:t>
+            </w:r>
+            <w:r>
+              <w:rPr>
+                <w:lang w:val="es-ES_tradnl"/>
+              </w:rPr>
+              <w:t xml:space="preserve"> 90.000</w:t>
+            </w:r>
+          </w:p>
+        </w:tc>
+      </w:tr>
+    </w:tbl>
+    <w:p>
+      <w:pPr>
+        <w:rPr>
+          <w:lang w:val="es-ES_tradnl"/>
+        </w:rPr>
+      </w:pPr>
+    </w:p>
+    <w:p>
+      <w:pPr>
+        <w:pStyle w:val="Ttulo3"/>
+        <w:rPr>
+          <w:lang w:val="es-ES_tradnl"/>
+        </w:rPr>
+      </w:pPr>
+      <w:r>
+        <w:rPr>
+          <w:lang w:val="es-ES_tradnl"/>
+        </w:rPr>
+        <w:t>Amazon Web Services</w:t>
+      </w:r>
+    </w:p>
+    <w:p>
+      <w:pPr>
+        <w:rPr>
+          <w:lang w:val="es-ES_tradnl"/>
+        </w:rPr>
+      </w:pPr>
+      <w:r>
+        <w:rPr>
+          <w:lang w:val="es-ES_tradnl"/>
+        </w:rPr>
+        <w:t>Se utilizará Amazon EC2 y se realizarán compras a lo largo del proyecto dependiendo de lo que se requiera para el correcto desarrollo del plan de transformación empresarial del NIH.</w:t>
+      </w:r>
     </w:p>
     <w:p>
       <w:pPr>
@@ -2032,8 +4066,8 @@
       <w:bookmarkEnd w:id="1"/>
     </w:p>
     <w:sectPr>
-      <w:headerReference w:type="default" r:id="rId10"/>
-      <w:footerReference w:type="default" r:id="rId11"/>
+      <w:headerReference w:type="default" r:id="rId14"/>
+      <w:footerReference w:type="default" r:id="rId15"/>
       <w:pgSz w:w="12240" w:h="15840"/>
       <w:pgMar w:top="1417" w:right="1701" w:bottom="1417" w:left="1701" w:header="496" w:footer="568" w:gutter="0"/>
       <w:cols w:space="708"/>
@@ -2294,13 +4328,13 @@
         </mc:Choice>
         <mc:Fallback>
           <w:pict>
-            <v:group w14:anchorId="2EF6CF43" id="Grupo 37" o:spid="_x0000_s1026" style="position:absolute;left:0;text-align:left;margin-left:416.8pt;margin-top:0;width:468pt;height:25.2pt;z-index:251660288;mso-width-percent:1000;mso-top-percent:200;mso-wrap-distance-left:0;mso-wrap-distance-right:0;mso-position-horizontal:right;mso-position-horizontal-relative:margin;mso-position-vertical-relative:bottom-margin-area;mso-width-percent:1000;mso-top-percent:200;mso-width-relative:margin;mso-height-relative:margin" coordsize="59626,3238" o:gfxdata="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">
-              <v:rect id="Rectángulo 38" o:spid="_x0000_s1027" style="position:absolute;left:190;width:59436;height:188;visibility:visible;mso-wrap-style:square;v-text-anchor:middle" o:gfxdata="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" fillcolor="black [3213]" strokecolor="#d3ebda [664]" strokeweight="2pt"/>
+            <v:group w14:anchorId="2EF6CF43" id="Grupo 37" o:spid="_x0000_s1026" style="position:absolute;left:0;text-align:left;margin-left:416.8pt;margin-top:0;width:468pt;height:25.2pt;z-index:251660288;mso-width-percent:1000;mso-top-percent:200;mso-wrap-distance-left:0;mso-wrap-distance-right:0;mso-position-horizontal:right;mso-position-horizontal-relative:margin;mso-position-vertical-relative:bottom-margin-area;mso-width-percent:1000;mso-top-percent:200;mso-width-relative:margin;mso-height-relative:margin" coordsize="59626,3238" o:gfxdata="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">
+              <v:rect id="Rectángulo 38" o:spid="_x0000_s1027" style="position:absolute;left:190;width:59436;height:188;visibility:visible;mso-wrap-style:square;v-text-anchor:middle" o:gfxdata="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" fillcolor="black [3213]" strokecolor="#d3ebda [664]" strokeweight="2pt"/>
               <v:shapetype id="_x0000_t202" coordsize="21600,21600" o:spt="202" path="m,l,21600r21600,l21600,xe">
                 <v:stroke joinstyle="miter"/>
                 <v:path gradientshapeok="t" o:connecttype="rect"/>
               </v:shapetype>
-              <v:shape id="Cuadro de texto 39" o:spid="_x0000_s1028" type="#_x0000_t202" style="position:absolute;top:666;width:59436;height:2572;visibility:visible;mso-wrap-style:square;v-text-anchor:bottom" o:gfxdata="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" filled="f" strokecolor="#d3ebda [664]" strokeweight=".5pt">
+              <v:shape id="Cuadro de texto 39" o:spid="_x0000_s1028" type="#_x0000_t202" style="position:absolute;top:666;width:59436;height:2572;visibility:visible;mso-wrap-style:square;v-text-anchor:bottom" o:gfxdata="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" filled="f" strokecolor="#d3ebda [664]" strokeweight=".5pt">
                 <v:textbox inset=",,,0">
                   <w:txbxContent>
                     <w:p>
@@ -5018,13 +7052,113 @@
     <b:MonthAccessed>Mayo</b:MonthAccessed>
     <b:DayAccessed>24</b:DayAccessed>
     <b:URL>http://www.alkosto.com/multifuncional-hp-2135la</b:URL>
+    <b:RefOrder>3</b:RefOrder>
+  </b:Source>
+  <b:Source>
+    <b:Tag>ALK1</b:Tag>
+    <b:SourceType>InternetSite</b:SourceType>
+    <b:Guid>{C12556E7-1181-4B09-8EB2-DE63C5F17B08}</b:Guid>
+    <b:Title>Resma de papel REPROGRAF Carta 75g</b:Title>
+    <b:Year>2018</b:Year>
+    <b:Author>
+      <b:Author>
+        <b:Corporate>ALKOSTO</b:Corporate>
+      </b:Author>
+    </b:Author>
+    <b:ProductionCompany>ALKOSTO HiperAhorro</b:ProductionCompany>
+    <b:Month>Mayo</b:Month>
+    <b:Day>24</b:Day>
+    <b:YearAccessed>2018</b:YearAccessed>
+    <b:MonthAccessed>Mayo</b:MonthAccessed>
+    <b:DayAccessed>24</b:DayAccessed>
+    <b:URL>http://www.alkosto.com/resma-de-papel-reprograf-carta-75g</b:URL>
+    <b:RefOrder>4</b:RefOrder>
+  </b:Source>
+  <b:Source>
+    <b:Tag>AWS18</b:Tag>
+    <b:SourceType>InternetSite</b:SourceType>
+    <b:Guid>{E93389DE-EB0F-479A-A752-9291DA7EE142}</b:Guid>
+    <b:Author>
+      <b:Author>
+        <b:Corporate>AWS</b:Corporate>
+      </b:Author>
+    </b:Author>
+    <b:Title>Amazon Elastic Compute Cloud</b:Title>
+    <b:ProductionCompany>Documentación de AWS</b:ProductionCompany>
+    <b:Year>2018</b:Year>
+    <b:Month>-1</b:Month>
+    <b:Day>-1</b:Day>
+    <b:YearAccessed>2018</b:YearAccessed>
+    <b:MonthAccessed>Mayo</b:MonthAccessed>
+    <b:DayAccessed>24</b:DayAccessed>
+    <b:URL>https://docs.aws.amazon.com/es_es/AWSEC2/latest/UserGuide/concepts.html</b:URL>
+    <b:RefOrder>5</b:RefOrder>
+  </b:Source>
+  <b:Source>
+    <b:Tag>ECO18</b:Tag>
+    <b:SourceType>InternetSite</b:SourceType>
+    <b:Guid>{7FBFDBB1-0AD6-4AD2-84F3-75561B68CCCC}</b:Guid>
+    <b:Author>
+      <b:Author>
+        <b:Corporate>ECOLOR</b:Corporate>
+      </b:Author>
+    </b:Author>
+    <b:Title>Cartucho HP EC122C</b:Title>
+    <b:ProductionCompany>ECOLOR</b:ProductionCompany>
+    <b:Year>2018</b:Year>
+    <b:Month>Mayo</b:Month>
+    <b:Day>24</b:Day>
+    <b:YearAccessed>2018</b:YearAccessed>
+    <b:MonthAccessed>Mayo</b:MonthAccessed>
+    <b:DayAccessed>24</b:DayAccessed>
+    <b:URL>http://ecolorinternacional.com/producto/cartucho-hp-ec122c/</b:URL>
+    <b:RefOrder>6</b:RefOrder>
+  </b:Source>
+  <b:Source>
+    <b:Tag>PAN18</b:Tag>
+    <b:SourceType>InternetSite</b:SourceType>
+    <b:Guid>{3C0B8839-A2ED-4A5B-A3CD-AB5B15CB9C5F}</b:Guid>
+    <b:Author>
+      <b:Author>
+        <b:Corporate>PANAMERICANA</b:Corporate>
+      </b:Author>
+    </b:Author>
+    <b:Title>Agenda permanente diaria Camo</b:Title>
+    <b:ProductionCompany>PANAMERICANA</b:ProductionCompany>
+    <b:Year>2018</b:Year>
+    <b:Month>Mayo</b:Month>
+    <b:Day>24</b:Day>
+    <b:YearAccessed>2018</b:YearAccessed>
+    <b:MonthAccessed>Mayo</b:MonthAccessed>
+    <b:DayAccessed>24</b:DayAccessed>
+    <b:URL>https://www.panamericana.com.co/agenda-permanente-diaria-camo-546286/p</b:URL>
+    <b:RefOrder>7</b:RefOrder>
+  </b:Source>
+  <b:Source>
+    <b:Tag>PAN181</b:Tag>
+    <b:SourceType>InternetSite</b:SourceType>
+    <b:Guid>{88E89400-5600-4FB6-B24A-08B1B11A9E5F}</b:Guid>
+    <b:Author>
+      <b:Author>
+        <b:Corporate>PANAMERICANA</b:Corporate>
+      </b:Author>
+    </b:Author>
+    <b:Title>Bolígrafo Sly Pelikan x 12 negro</b:Title>
+    <b:ProductionCompany>PANAMERICANA</b:ProductionCompany>
+    <b:Year>2018</b:Year>
+    <b:Month>Mayo</b:Month>
+    <b:Day>24</b:Day>
+    <b:YearAccessed>2018</b:YearAccessed>
+    <b:MonthAccessed>Mayo</b:MonthAccessed>
+    <b:DayAccessed>24</b:DayAccessed>
+    <b:URL>https://www.panamericana.com.co/boligrafo-sly-pelikan-x-12-negro-3/p</b:URL>
     <b:RefOrder>1</b:RefOrder>
   </b:Source>
 </b:Sources>
 </file>
 
 <file path=customXml/itemProps1.xml><?xml version="1.0" encoding="utf-8"?>
-<ds:datastoreItem xmlns:ds="http://schemas.openxmlformats.org/officeDocument/2006/customXml" ds:itemID="{1286D9E1-A6AF-4F15-8E92-E42619DEB10E}">
+<ds:datastoreItem xmlns:ds="http://schemas.openxmlformats.org/officeDocument/2006/customXml" ds:itemID="{D9010096-5B87-4477-9194-0FBCDD740F50}">
   <ds:schemaRefs>
     <ds:schemaRef ds:uri="http://schemas.openxmlformats.org/officeDocument/2006/bibliography"/>
   </ds:schemaRefs>

</xml_diff>